<commit_message>
fix lab07 (added count of permutations)
</commit_message>
<xml_diff>
--- a/lab07/Лабораторная работа 7.docx
+++ b/lab07/Лабораторная работа 7.docx
@@ -781,21 +781,7 @@
         <w:rPr>
           <w:lang w:val="ru-RU"/>
         </w:rPr>
-        <w:t>В данной работе требуется использовать параллельные потоки (</w:t>
-      </w:r>
-      <w:proofErr w:type="spellStart"/>
-      <w:r>
-        <w:rPr>
-          <w:lang w:val="ru-RU"/>
-        </w:rPr>
-        <w:t>threads</w:t>
-      </w:r>
-      <w:proofErr w:type="spellEnd"/>
-      <w:r>
-        <w:rPr>
-          <w:lang w:val="ru-RU"/>
-        </w:rPr>
-        <w:t>), а не процессы.</w:t>
+        <w:t>В данной работе требуется использовать параллельные потоки (threads), а не процессы.</w:t>
       </w:r>
     </w:p>
     <w:p>
@@ -931,247 +917,121 @@
           <w:sz w:val="20"/>
           <w:szCs w:val="20"/>
         </w:rPr>
-        <w:t>#include &lt;sys/</w:t>
-      </w:r>
-      <w:proofErr w:type="spellStart"/>
-      <w:r>
-        <w:rPr>
-          <w:rFonts w:ascii="Times New Roman" w:hAnsi="Times New Roman" w:cs="Times New Roman"/>
-          <w:sz w:val="20"/>
-          <w:szCs w:val="20"/>
-        </w:rPr>
-        <w:t>types.h</w:t>
-      </w:r>
-      <w:proofErr w:type="spellEnd"/>
-      <w:r>
-        <w:rPr>
-          <w:rFonts w:ascii="Times New Roman" w:hAnsi="Times New Roman" w:cs="Times New Roman"/>
-          <w:sz w:val="20"/>
-          <w:szCs w:val="20"/>
-        </w:rPr>
-        <w:t>&gt;</w:t>
-      </w:r>
-    </w:p>
-    <w:p>
-      <w:pPr>
-        <w:spacing w:line="240" w:lineRule="auto"/>
-        <w:jc w:val="both"/>
-        <w:rPr>
-          <w:rFonts w:ascii="Times New Roman" w:hAnsi="Times New Roman" w:cs="Times New Roman"/>
-          <w:sz w:val="20"/>
-          <w:szCs w:val="20"/>
-        </w:rPr>
-      </w:pPr>
-      <w:r>
-        <w:rPr>
-          <w:rFonts w:ascii="Times New Roman" w:hAnsi="Times New Roman" w:cs="Times New Roman"/>
-          <w:sz w:val="20"/>
-          <w:szCs w:val="20"/>
-        </w:rPr>
-        <w:t>#include &lt;sys/</w:t>
-      </w:r>
-      <w:proofErr w:type="spellStart"/>
-      <w:r>
-        <w:rPr>
-          <w:rFonts w:ascii="Times New Roman" w:hAnsi="Times New Roman" w:cs="Times New Roman"/>
-          <w:sz w:val="20"/>
-          <w:szCs w:val="20"/>
-        </w:rPr>
-        <w:t>ipc.h</w:t>
-      </w:r>
-      <w:proofErr w:type="spellEnd"/>
-      <w:r>
-        <w:rPr>
-          <w:rFonts w:ascii="Times New Roman" w:hAnsi="Times New Roman" w:cs="Times New Roman"/>
-          <w:sz w:val="20"/>
-          <w:szCs w:val="20"/>
-        </w:rPr>
-        <w:t>&gt;</w:t>
-      </w:r>
-    </w:p>
-    <w:p>
-      <w:pPr>
-        <w:spacing w:line="240" w:lineRule="auto"/>
-        <w:jc w:val="both"/>
-        <w:rPr>
-          <w:rFonts w:ascii="Times New Roman" w:hAnsi="Times New Roman" w:cs="Times New Roman"/>
-          <w:sz w:val="20"/>
-          <w:szCs w:val="20"/>
-        </w:rPr>
-      </w:pPr>
-      <w:r>
-        <w:rPr>
-          <w:rFonts w:ascii="Times New Roman" w:hAnsi="Times New Roman" w:cs="Times New Roman"/>
-          <w:sz w:val="20"/>
-          <w:szCs w:val="20"/>
-        </w:rPr>
-        <w:t>#include &lt;sys/</w:t>
-      </w:r>
-      <w:proofErr w:type="spellStart"/>
-      <w:r>
-        <w:rPr>
-          <w:rFonts w:ascii="Times New Roman" w:hAnsi="Times New Roman" w:cs="Times New Roman"/>
-          <w:sz w:val="20"/>
-          <w:szCs w:val="20"/>
-        </w:rPr>
-        <w:t>msg.h</w:t>
-      </w:r>
-      <w:proofErr w:type="spellEnd"/>
-      <w:r>
-        <w:rPr>
-          <w:rFonts w:ascii="Times New Roman" w:hAnsi="Times New Roman" w:cs="Times New Roman"/>
-          <w:sz w:val="20"/>
-          <w:szCs w:val="20"/>
-        </w:rPr>
-        <w:t>&gt;</w:t>
-      </w:r>
-    </w:p>
-    <w:p>
-      <w:pPr>
-        <w:spacing w:line="240" w:lineRule="auto"/>
-        <w:jc w:val="both"/>
-        <w:rPr>
-          <w:rFonts w:ascii="Times New Roman" w:hAnsi="Times New Roman" w:cs="Times New Roman"/>
-          <w:sz w:val="20"/>
-          <w:szCs w:val="20"/>
-        </w:rPr>
-      </w:pPr>
-      <w:r>
-        <w:rPr>
-          <w:rFonts w:ascii="Times New Roman" w:hAnsi="Times New Roman" w:cs="Times New Roman"/>
-          <w:sz w:val="20"/>
-          <w:szCs w:val="20"/>
-        </w:rPr>
-        <w:t>#include &lt;</w:t>
-      </w:r>
-      <w:proofErr w:type="spellStart"/>
-      <w:r>
-        <w:rPr>
-          <w:rFonts w:ascii="Times New Roman" w:hAnsi="Times New Roman" w:cs="Times New Roman"/>
-          <w:sz w:val="20"/>
-          <w:szCs w:val="20"/>
-        </w:rPr>
-        <w:t>pthread.h</w:t>
-      </w:r>
-      <w:proofErr w:type="spellEnd"/>
-      <w:r>
-        <w:rPr>
-          <w:rFonts w:ascii="Times New Roman" w:hAnsi="Times New Roman" w:cs="Times New Roman"/>
-          <w:sz w:val="20"/>
-          <w:szCs w:val="20"/>
-        </w:rPr>
-        <w:t>&gt;</w:t>
-      </w:r>
-    </w:p>
-    <w:p>
-      <w:pPr>
-        <w:spacing w:line="240" w:lineRule="auto"/>
-        <w:jc w:val="both"/>
-        <w:rPr>
-          <w:rFonts w:ascii="Times New Roman" w:hAnsi="Times New Roman" w:cs="Times New Roman"/>
-          <w:sz w:val="20"/>
-          <w:szCs w:val="20"/>
-        </w:rPr>
-      </w:pPr>
-      <w:r>
-        <w:rPr>
-          <w:rFonts w:ascii="Times New Roman" w:hAnsi="Times New Roman" w:cs="Times New Roman"/>
-          <w:sz w:val="20"/>
-          <w:szCs w:val="20"/>
-        </w:rPr>
-        <w:t>#include &lt;</w:t>
-      </w:r>
-      <w:proofErr w:type="spellStart"/>
-      <w:r>
-        <w:rPr>
-          <w:rFonts w:ascii="Times New Roman" w:hAnsi="Times New Roman" w:cs="Times New Roman"/>
-          <w:sz w:val="20"/>
-          <w:szCs w:val="20"/>
-        </w:rPr>
-        <w:t>stdio.h</w:t>
-      </w:r>
-      <w:proofErr w:type="spellEnd"/>
-      <w:r>
-        <w:rPr>
-          <w:rFonts w:ascii="Times New Roman" w:hAnsi="Times New Roman" w:cs="Times New Roman"/>
-          <w:sz w:val="20"/>
-          <w:szCs w:val="20"/>
-        </w:rPr>
-        <w:t>&gt;</w:t>
-      </w:r>
-    </w:p>
-    <w:p>
-      <w:pPr>
-        <w:spacing w:line="240" w:lineRule="auto"/>
-        <w:jc w:val="both"/>
-        <w:rPr>
-          <w:rFonts w:ascii="Times New Roman" w:hAnsi="Times New Roman" w:cs="Times New Roman"/>
-          <w:sz w:val="20"/>
-          <w:szCs w:val="20"/>
-        </w:rPr>
-      </w:pPr>
-      <w:r>
-        <w:rPr>
-          <w:rFonts w:ascii="Times New Roman" w:hAnsi="Times New Roman" w:cs="Times New Roman"/>
-          <w:sz w:val="20"/>
-          <w:szCs w:val="20"/>
-        </w:rPr>
-        <w:t>#include &lt;</w:t>
-      </w:r>
-      <w:proofErr w:type="spellStart"/>
-      <w:r>
-        <w:rPr>
-          <w:rFonts w:ascii="Times New Roman" w:hAnsi="Times New Roman" w:cs="Times New Roman"/>
-          <w:sz w:val="20"/>
-          <w:szCs w:val="20"/>
-        </w:rPr>
-        <w:t>string.h</w:t>
-      </w:r>
-      <w:proofErr w:type="spellEnd"/>
-      <w:r>
-        <w:rPr>
-          <w:rFonts w:ascii="Times New Roman" w:hAnsi="Times New Roman" w:cs="Times New Roman"/>
-          <w:sz w:val="20"/>
-          <w:szCs w:val="20"/>
-        </w:rPr>
-        <w:t>&gt;</w:t>
-      </w:r>
-    </w:p>
-    <w:p>
-      <w:pPr>
-        <w:spacing w:line="240" w:lineRule="auto"/>
-        <w:jc w:val="both"/>
-        <w:rPr>
-          <w:rFonts w:ascii="Times New Roman" w:hAnsi="Times New Roman" w:cs="Times New Roman"/>
-          <w:sz w:val="20"/>
-          <w:szCs w:val="20"/>
-        </w:rPr>
-      </w:pPr>
-      <w:r>
-        <w:rPr>
-          <w:rFonts w:ascii="Times New Roman" w:hAnsi="Times New Roman" w:cs="Times New Roman"/>
-          <w:sz w:val="20"/>
-          <w:szCs w:val="20"/>
-        </w:rPr>
-        <w:t>#include &lt;</w:t>
-      </w:r>
-      <w:proofErr w:type="spellStart"/>
-      <w:r>
-        <w:rPr>
-          <w:rFonts w:ascii="Times New Roman" w:hAnsi="Times New Roman" w:cs="Times New Roman"/>
-          <w:sz w:val="20"/>
-          <w:szCs w:val="20"/>
-        </w:rPr>
-        <w:t>stdlib.h</w:t>
-      </w:r>
-      <w:proofErr w:type="spellEnd"/>
-      <w:r>
-        <w:rPr>
-          <w:rFonts w:ascii="Times New Roman" w:hAnsi="Times New Roman" w:cs="Times New Roman"/>
-          <w:sz w:val="20"/>
-          <w:szCs w:val="20"/>
-        </w:rPr>
-        <w:t>&gt;</w:t>
+        <w:t>#include &lt;sys/types.h&gt;</w:t>
+      </w:r>
+    </w:p>
+    <w:p>
+      <w:pPr>
+        <w:spacing w:line="240" w:lineRule="auto"/>
+        <w:jc w:val="both"/>
+        <w:rPr>
+          <w:rFonts w:ascii="Times New Roman" w:hAnsi="Times New Roman" w:cs="Times New Roman"/>
+          <w:sz w:val="20"/>
+          <w:szCs w:val="20"/>
+        </w:rPr>
+      </w:pPr>
+      <w:r>
+        <w:rPr>
+          <w:rFonts w:ascii="Times New Roman" w:hAnsi="Times New Roman" w:cs="Times New Roman"/>
+          <w:sz w:val="20"/>
+          <w:szCs w:val="20"/>
+        </w:rPr>
+        <w:t>#include &lt;sys/ipc.h&gt;</w:t>
+      </w:r>
+    </w:p>
+    <w:p>
+      <w:pPr>
+        <w:spacing w:line="240" w:lineRule="auto"/>
+        <w:jc w:val="both"/>
+        <w:rPr>
+          <w:rFonts w:ascii="Times New Roman" w:hAnsi="Times New Roman" w:cs="Times New Roman"/>
+          <w:sz w:val="20"/>
+          <w:szCs w:val="20"/>
+        </w:rPr>
+      </w:pPr>
+      <w:r>
+        <w:rPr>
+          <w:rFonts w:ascii="Times New Roman" w:hAnsi="Times New Roman" w:cs="Times New Roman"/>
+          <w:sz w:val="20"/>
+          <w:szCs w:val="20"/>
+        </w:rPr>
+        <w:t>#include &lt;sys/msg.h&gt;</w:t>
+      </w:r>
+    </w:p>
+    <w:p>
+      <w:pPr>
+        <w:spacing w:line="240" w:lineRule="auto"/>
+        <w:jc w:val="both"/>
+        <w:rPr>
+          <w:rFonts w:ascii="Times New Roman" w:hAnsi="Times New Roman" w:cs="Times New Roman"/>
+          <w:sz w:val="20"/>
+          <w:szCs w:val="20"/>
+        </w:rPr>
+      </w:pPr>
+      <w:r>
+        <w:rPr>
+          <w:rFonts w:ascii="Times New Roman" w:hAnsi="Times New Roman" w:cs="Times New Roman"/>
+          <w:sz w:val="20"/>
+          <w:szCs w:val="20"/>
+        </w:rPr>
+        <w:t>#include &lt;pthread.h&gt;</w:t>
+      </w:r>
+    </w:p>
+    <w:p>
+      <w:pPr>
+        <w:spacing w:line="240" w:lineRule="auto"/>
+        <w:jc w:val="both"/>
+        <w:rPr>
+          <w:rFonts w:ascii="Times New Roman" w:hAnsi="Times New Roman" w:cs="Times New Roman"/>
+          <w:sz w:val="20"/>
+          <w:szCs w:val="20"/>
+        </w:rPr>
+      </w:pPr>
+      <w:r>
+        <w:rPr>
+          <w:rFonts w:ascii="Times New Roman" w:hAnsi="Times New Roman" w:cs="Times New Roman"/>
+          <w:sz w:val="20"/>
+          <w:szCs w:val="20"/>
+        </w:rPr>
+        <w:t>#include &lt;stdio.h&gt;</w:t>
+      </w:r>
+    </w:p>
+    <w:p>
+      <w:pPr>
+        <w:spacing w:line="240" w:lineRule="auto"/>
+        <w:jc w:val="both"/>
+        <w:rPr>
+          <w:rFonts w:ascii="Times New Roman" w:hAnsi="Times New Roman" w:cs="Times New Roman"/>
+          <w:sz w:val="20"/>
+          <w:szCs w:val="20"/>
+        </w:rPr>
+      </w:pPr>
+      <w:r>
+        <w:rPr>
+          <w:rFonts w:ascii="Times New Roman" w:hAnsi="Times New Roman" w:cs="Times New Roman"/>
+          <w:sz w:val="20"/>
+          <w:szCs w:val="20"/>
+        </w:rPr>
+        <w:t>#include &lt;string.h&gt;</w:t>
+      </w:r>
+    </w:p>
+    <w:p>
+      <w:pPr>
+        <w:spacing w:line="240" w:lineRule="auto"/>
+        <w:jc w:val="both"/>
+        <w:rPr>
+          <w:rFonts w:ascii="Times New Roman" w:hAnsi="Times New Roman" w:cs="Times New Roman"/>
+          <w:sz w:val="20"/>
+          <w:szCs w:val="20"/>
+        </w:rPr>
+      </w:pPr>
+      <w:r>
+        <w:rPr>
+          <w:rFonts w:ascii="Times New Roman" w:hAnsi="Times New Roman" w:cs="Times New Roman"/>
+          <w:sz w:val="20"/>
+          <w:szCs w:val="20"/>
+        </w:rPr>
+        <w:t>#include &lt;stdlib.h&gt;</w:t>
       </w:r>
     </w:p>
     <w:p>
@@ -1211,18 +1071,8 @@
           <w:sz w:val="20"/>
           <w:szCs w:val="20"/>
         </w:rPr>
-        <w:t> </w:t>
-      </w:r>
-      <w:proofErr w:type="spellStart"/>
-      <w:r>
-        <w:rPr>
-          <w:rFonts w:ascii="Times New Roman" w:hAnsi="Times New Roman" w:cs="Times New Roman"/>
-          <w:sz w:val="20"/>
-          <w:szCs w:val="20"/>
-        </w:rPr>
-        <w:t>msgbuf</w:t>
-      </w:r>
-      <w:proofErr w:type="spellEnd"/>
+        <w:t> msgbuf</w:t>
+      </w:r>
     </w:p>
     <w:p>
       <w:pPr>
@@ -1277,25 +1127,7 @@
           <w:sz w:val="20"/>
           <w:szCs w:val="20"/>
         </w:rPr>
-        <w:t> </w:t>
-      </w:r>
-      <w:proofErr w:type="spellStart"/>
-      <w:r>
-        <w:rPr>
-          <w:rFonts w:ascii="Times New Roman" w:hAnsi="Times New Roman" w:cs="Times New Roman"/>
-          <w:sz w:val="20"/>
-          <w:szCs w:val="20"/>
-        </w:rPr>
-        <w:t>mtype</w:t>
-      </w:r>
-      <w:proofErr w:type="spellEnd"/>
-      <w:r>
-        <w:rPr>
-          <w:rFonts w:ascii="Times New Roman" w:hAnsi="Times New Roman" w:cs="Times New Roman"/>
-          <w:sz w:val="20"/>
-          <w:szCs w:val="20"/>
-        </w:rPr>
-        <w:t>;</w:t>
+        <w:t> mtype;</w:t>
       </w:r>
     </w:p>
     <w:p>
@@ -1391,18 +1223,8 @@
           <w:sz w:val="20"/>
           <w:szCs w:val="20"/>
         </w:rPr>
-        <w:t> </w:t>
-      </w:r>
-      <w:proofErr w:type="spellStart"/>
-      <w:r>
-        <w:rPr>
-          <w:rFonts w:ascii="Times New Roman" w:hAnsi="Times New Roman" w:cs="Times New Roman"/>
-          <w:sz w:val="20"/>
-          <w:szCs w:val="20"/>
-        </w:rPr>
-        <w:t>args</w:t>
-      </w:r>
-      <w:proofErr w:type="spellEnd"/>
+        <w:t> args</w:t>
+      </w:r>
     </w:p>
     <w:p>
       <w:pPr>
@@ -1457,25 +1279,7 @@
           <w:sz w:val="20"/>
           <w:szCs w:val="20"/>
         </w:rPr>
-        <w:t> </w:t>
-      </w:r>
-      <w:proofErr w:type="spellStart"/>
-      <w:r>
-        <w:rPr>
-          <w:rFonts w:ascii="Times New Roman" w:hAnsi="Times New Roman" w:cs="Times New Roman"/>
-          <w:sz w:val="20"/>
-          <w:szCs w:val="20"/>
-        </w:rPr>
-        <w:t>msgId</w:t>
-      </w:r>
-      <w:proofErr w:type="spellEnd"/>
-      <w:r>
-        <w:rPr>
-          <w:rFonts w:ascii="Times New Roman" w:hAnsi="Times New Roman" w:cs="Times New Roman"/>
-          <w:sz w:val="20"/>
-          <w:szCs w:val="20"/>
-        </w:rPr>
-        <w:t>;</w:t>
+        <w:t> msgId;</w:t>
       </w:r>
     </w:p>
     <w:p>
@@ -1535,25 +1339,7 @@
           <w:sz w:val="20"/>
           <w:szCs w:val="20"/>
         </w:rPr>
-        <w:t> </w:t>
-      </w:r>
-      <w:proofErr w:type="spellStart"/>
-      <w:r>
-        <w:rPr>
-          <w:rFonts w:ascii="Times New Roman" w:hAnsi="Times New Roman" w:cs="Times New Roman"/>
-          <w:sz w:val="20"/>
-          <w:szCs w:val="20"/>
-        </w:rPr>
-        <w:t>comp_func</w:t>
-      </w:r>
-      <w:proofErr w:type="spellEnd"/>
-      <w:r>
-        <w:rPr>
-          <w:rFonts w:ascii="Times New Roman" w:hAnsi="Times New Roman" w:cs="Times New Roman"/>
-          <w:sz w:val="20"/>
-          <w:szCs w:val="20"/>
-        </w:rPr>
-        <w:t>(const </w:t>
+        <w:t> comp_func(const </w:t>
       </w:r>
       <w:r>
         <w:rPr>
@@ -1922,25 +1708,7 @@
           <w:sz w:val="20"/>
           <w:szCs w:val="20"/>
         </w:rPr>
-        <w:t> </w:t>
-      </w:r>
-      <w:proofErr w:type="spellStart"/>
-      <w:r>
-        <w:rPr>
-          <w:rFonts w:ascii="Times New Roman" w:hAnsi="Times New Roman" w:cs="Times New Roman"/>
-          <w:sz w:val="20"/>
-          <w:szCs w:val="20"/>
-        </w:rPr>
-        <w:t>tmp</w:t>
-      </w:r>
-      <w:proofErr w:type="spellEnd"/>
-      <w:r>
-        <w:rPr>
-          <w:rFonts w:ascii="Times New Roman" w:hAnsi="Times New Roman" w:cs="Times New Roman"/>
-          <w:sz w:val="20"/>
-          <w:szCs w:val="20"/>
-        </w:rPr>
-        <w:t> = digits[x];</w:t>
+        <w:t> tmp = digits[x];</w:t>
       </w:r>
     </w:p>
     <w:p>
@@ -1978,25 +1746,7 @@
           <w:sz w:val="20"/>
           <w:szCs w:val="20"/>
         </w:rPr>
-        <w:t>    digits[y] = </w:t>
-      </w:r>
-      <w:proofErr w:type="spellStart"/>
-      <w:r>
-        <w:rPr>
-          <w:rFonts w:ascii="Times New Roman" w:hAnsi="Times New Roman" w:cs="Times New Roman"/>
-          <w:sz w:val="20"/>
-          <w:szCs w:val="20"/>
-        </w:rPr>
-        <w:t>tmp</w:t>
-      </w:r>
-      <w:proofErr w:type="spellEnd"/>
-      <w:r>
-        <w:rPr>
-          <w:rFonts w:ascii="Times New Roman" w:hAnsi="Times New Roman" w:cs="Times New Roman"/>
-          <w:sz w:val="20"/>
-          <w:szCs w:val="20"/>
-        </w:rPr>
-        <w:t>;</w:t>
+        <w:t>    digits[y] = tmp;</w:t>
       </w:r>
     </w:p>
     <w:p>
@@ -2093,7 +1843,6 @@
         </w:rPr>
         <w:t>, </w:t>
       </w:r>
-      <w:proofErr w:type="spellStart"/>
       <w:r>
         <w:rPr>
           <w:rFonts w:ascii="Times New Roman" w:hAnsi="Times New Roman" w:cs="Times New Roman"/>
@@ -2104,7 +1853,6 @@
         </w:rPr>
         <w:t>size_t</w:t>
       </w:r>
-      <w:proofErr w:type="spellEnd"/>
       <w:r>
         <w:rPr>
           <w:rFonts w:ascii="Times New Roman" w:hAnsi="Times New Roman" w:cs="Times New Roman"/>
@@ -2661,25 +2409,7 @@
           <w:sz w:val="20"/>
           <w:szCs w:val="20"/>
         </w:rPr>
-        <w:t> *</w:t>
-      </w:r>
-      <w:proofErr w:type="spellStart"/>
-      <w:r>
-        <w:rPr>
-          <w:rFonts w:ascii="Times New Roman" w:hAnsi="Times New Roman" w:cs="Times New Roman"/>
-          <w:sz w:val="20"/>
-          <w:szCs w:val="20"/>
-        </w:rPr>
-        <w:t>mainThd</w:t>
-      </w:r>
-      <w:proofErr w:type="spellEnd"/>
-      <w:r>
-        <w:rPr>
-          <w:rFonts w:ascii="Times New Roman" w:hAnsi="Times New Roman" w:cs="Times New Roman"/>
-          <w:sz w:val="20"/>
-          <w:szCs w:val="20"/>
-        </w:rPr>
-        <w:t>(</w:t>
+        <w:t> *mainThd(</w:t>
       </w:r>
       <w:r>
         <w:rPr>
@@ -2699,7 +2429,6 @@
         </w:rPr>
         <w:t> *</w:t>
       </w:r>
-      <w:proofErr w:type="spellStart"/>
       <w:r>
         <w:rPr>
           <w:rFonts w:ascii="Times New Roman" w:hAnsi="Times New Roman" w:cs="Times New Roman"/>
@@ -2710,7 +2439,6 @@
         </w:rPr>
         <w:t>thd_args</w:t>
       </w:r>
-      <w:proofErr w:type="spellEnd"/>
       <w:r>
         <w:rPr>
           <w:rFonts w:ascii="Times New Roman" w:hAnsi="Times New Roman" w:cs="Times New Roman"/>
@@ -2755,25 +2483,7 @@
           <w:sz w:val="20"/>
           <w:szCs w:val="20"/>
         </w:rPr>
-        <w:t>    </w:t>
-      </w:r>
-      <w:proofErr w:type="spellStart"/>
-      <w:r>
-        <w:rPr>
-          <w:rFonts w:ascii="Times New Roman" w:hAnsi="Times New Roman" w:cs="Times New Roman"/>
-          <w:sz w:val="20"/>
-          <w:szCs w:val="20"/>
-        </w:rPr>
-        <w:t>srand</w:t>
-      </w:r>
-      <w:proofErr w:type="spellEnd"/>
-      <w:r>
-        <w:rPr>
-          <w:rFonts w:ascii="Times New Roman" w:hAnsi="Times New Roman" w:cs="Times New Roman"/>
-          <w:sz w:val="20"/>
-          <w:szCs w:val="20"/>
-        </w:rPr>
-        <w:t>(time(NULL));</w:t>
+        <w:t>    srand(time(NULL));</w:t>
       </w:r>
     </w:p>
     <w:p>
@@ -2831,7 +2541,6 @@
         </w:rPr>
         <w:t>    for (</w:t>
       </w:r>
-      <w:proofErr w:type="spellStart"/>
       <w:r>
         <w:rPr>
           <w:rFonts w:ascii="Times New Roman" w:hAnsi="Times New Roman" w:cs="Times New Roman"/>
@@ -2842,68 +2551,13 @@
         </w:rPr>
         <w:t>size_t</w:t>
       </w:r>
-      <w:proofErr w:type="spellEnd"/>
-      <w:r>
-        <w:rPr>
-          <w:rFonts w:ascii="Times New Roman" w:hAnsi="Times New Roman" w:cs="Times New Roman"/>
-          <w:sz w:val="20"/>
-          <w:szCs w:val="20"/>
-        </w:rPr>
-        <w:t> </w:t>
-      </w:r>
-      <w:proofErr w:type="spellStart"/>
-      <w:r>
-        <w:rPr>
-          <w:rFonts w:ascii="Times New Roman" w:hAnsi="Times New Roman" w:cs="Times New Roman"/>
-          <w:sz w:val="20"/>
-          <w:szCs w:val="20"/>
-        </w:rPr>
-        <w:t>i</w:t>
-      </w:r>
-      <w:proofErr w:type="spellEnd"/>
-      <w:r>
-        <w:rPr>
-          <w:rFonts w:ascii="Times New Roman" w:hAnsi="Times New Roman" w:cs="Times New Roman"/>
-          <w:sz w:val="20"/>
-          <w:szCs w:val="20"/>
-        </w:rPr>
-        <w:t> = 0; </w:t>
-      </w:r>
-      <w:proofErr w:type="spellStart"/>
-      <w:r>
-        <w:rPr>
-          <w:rFonts w:ascii="Times New Roman" w:hAnsi="Times New Roman" w:cs="Times New Roman"/>
-          <w:sz w:val="20"/>
-          <w:szCs w:val="20"/>
-        </w:rPr>
-        <w:t>i</w:t>
-      </w:r>
-      <w:proofErr w:type="spellEnd"/>
-      <w:r>
-        <w:rPr>
-          <w:rFonts w:ascii="Times New Roman" w:hAnsi="Times New Roman" w:cs="Times New Roman"/>
-          <w:sz w:val="20"/>
-          <w:szCs w:val="20"/>
-        </w:rPr>
-        <w:t> &lt; 4; ++</w:t>
-      </w:r>
-      <w:proofErr w:type="spellStart"/>
-      <w:r>
-        <w:rPr>
-          <w:rFonts w:ascii="Times New Roman" w:hAnsi="Times New Roman" w:cs="Times New Roman"/>
-          <w:sz w:val="20"/>
-          <w:szCs w:val="20"/>
-        </w:rPr>
-        <w:t>i</w:t>
-      </w:r>
-      <w:proofErr w:type="spellEnd"/>
-      <w:r>
-        <w:rPr>
-          <w:rFonts w:ascii="Times New Roman" w:hAnsi="Times New Roman" w:cs="Times New Roman"/>
-          <w:sz w:val="20"/>
-          <w:szCs w:val="20"/>
-        </w:rPr>
-        <w:t>)</w:t>
+      <w:r>
+        <w:rPr>
+          <w:rFonts w:ascii="Times New Roman" w:hAnsi="Times New Roman" w:cs="Times New Roman"/>
+          <w:sz w:val="20"/>
+          <w:szCs w:val="20"/>
+        </w:rPr>
+        <w:t> i = 0; i &lt; 4; ++i)</w:t>
       </w:r>
     </w:p>
     <w:p>
@@ -2941,80 +2595,26 @@
           <w:sz w:val="20"/>
           <w:szCs w:val="20"/>
         </w:rPr>
-        <w:t>        digits[</w:t>
-      </w:r>
-      <w:proofErr w:type="spellStart"/>
-      <w:r>
-        <w:rPr>
-          <w:rFonts w:ascii="Times New Roman" w:hAnsi="Times New Roman" w:cs="Times New Roman"/>
-          <w:sz w:val="20"/>
-          <w:szCs w:val="20"/>
-        </w:rPr>
-        <w:t>i</w:t>
-      </w:r>
-      <w:proofErr w:type="spellEnd"/>
-      <w:r>
-        <w:rPr>
-          <w:rFonts w:ascii="Times New Roman" w:hAnsi="Times New Roman" w:cs="Times New Roman"/>
-          <w:sz w:val="20"/>
-          <w:szCs w:val="20"/>
-        </w:rPr>
-        <w:t>] = rand() % 100;</w:t>
-      </w:r>
-    </w:p>
-    <w:p>
-      <w:pPr>
-        <w:spacing w:line="240" w:lineRule="auto"/>
-        <w:jc w:val="both"/>
-        <w:rPr>
-          <w:rFonts w:ascii="Times New Roman" w:hAnsi="Times New Roman" w:cs="Times New Roman"/>
-          <w:sz w:val="20"/>
-          <w:szCs w:val="20"/>
-        </w:rPr>
-      </w:pPr>
-      <w:r>
-        <w:rPr>
-          <w:rFonts w:ascii="Times New Roman" w:hAnsi="Times New Roman" w:cs="Times New Roman"/>
-          <w:sz w:val="20"/>
-          <w:szCs w:val="20"/>
-        </w:rPr>
-        <w:t>        </w:t>
-      </w:r>
-      <w:proofErr w:type="spellStart"/>
-      <w:r>
-        <w:rPr>
-          <w:rFonts w:ascii="Times New Roman" w:hAnsi="Times New Roman" w:cs="Times New Roman"/>
-          <w:sz w:val="20"/>
-          <w:szCs w:val="20"/>
-        </w:rPr>
-        <w:t>printf</w:t>
-      </w:r>
-      <w:proofErr w:type="spellEnd"/>
-      <w:r>
-        <w:rPr>
-          <w:rFonts w:ascii="Times New Roman" w:hAnsi="Times New Roman" w:cs="Times New Roman"/>
-          <w:sz w:val="20"/>
-          <w:szCs w:val="20"/>
-        </w:rPr>
-        <w:t>("%d ", digits[</w:t>
-      </w:r>
-      <w:proofErr w:type="spellStart"/>
-      <w:r>
-        <w:rPr>
-          <w:rFonts w:ascii="Times New Roman" w:hAnsi="Times New Roman" w:cs="Times New Roman"/>
-          <w:sz w:val="20"/>
-          <w:szCs w:val="20"/>
-        </w:rPr>
-        <w:t>i</w:t>
-      </w:r>
-      <w:proofErr w:type="spellEnd"/>
-      <w:r>
-        <w:rPr>
-          <w:rFonts w:ascii="Times New Roman" w:hAnsi="Times New Roman" w:cs="Times New Roman"/>
-          <w:sz w:val="20"/>
-          <w:szCs w:val="20"/>
-        </w:rPr>
-        <w:t>]);</w:t>
+        <w:t>        digits[i] = rand() % 100;</w:t>
+      </w:r>
+    </w:p>
+    <w:p>
+      <w:pPr>
+        <w:spacing w:line="240" w:lineRule="auto"/>
+        <w:jc w:val="both"/>
+        <w:rPr>
+          <w:rFonts w:ascii="Times New Roman" w:hAnsi="Times New Roman" w:cs="Times New Roman"/>
+          <w:sz w:val="20"/>
+          <w:szCs w:val="20"/>
+        </w:rPr>
+      </w:pPr>
+      <w:r>
+        <w:rPr>
+          <w:rFonts w:ascii="Times New Roman" w:hAnsi="Times New Roman" w:cs="Times New Roman"/>
+          <w:sz w:val="20"/>
+          <w:szCs w:val="20"/>
+        </w:rPr>
+        <w:t>        printf("%d ", digits[i]);</w:t>
       </w:r>
     </w:p>
     <w:p>
@@ -3052,25 +2652,7 @@
           <w:sz w:val="20"/>
           <w:szCs w:val="20"/>
         </w:rPr>
-        <w:t>    </w:t>
-      </w:r>
-      <w:proofErr w:type="spellStart"/>
-      <w:r>
-        <w:rPr>
-          <w:rFonts w:ascii="Times New Roman" w:hAnsi="Times New Roman" w:cs="Times New Roman"/>
-          <w:sz w:val="20"/>
-          <w:szCs w:val="20"/>
-        </w:rPr>
-        <w:t>printf</w:t>
-      </w:r>
-      <w:proofErr w:type="spellEnd"/>
-      <w:r>
-        <w:rPr>
-          <w:rFonts w:ascii="Times New Roman" w:hAnsi="Times New Roman" w:cs="Times New Roman"/>
-          <w:sz w:val="20"/>
-          <w:szCs w:val="20"/>
-        </w:rPr>
-        <w:t>("\n");</w:t>
+        <w:t>    printf("\n");</w:t>
       </w:r>
     </w:p>
     <w:p>
@@ -3118,43 +2700,7 @@
           <w:sz w:val="20"/>
           <w:szCs w:val="20"/>
         </w:rPr>
-        <w:t> </w:t>
-      </w:r>
-      <w:proofErr w:type="spellStart"/>
-      <w:r>
-        <w:rPr>
-          <w:rFonts w:ascii="Times New Roman" w:hAnsi="Times New Roman" w:cs="Times New Roman"/>
-          <w:sz w:val="20"/>
-          <w:szCs w:val="20"/>
-        </w:rPr>
-        <w:t>args</w:t>
-      </w:r>
-      <w:proofErr w:type="spellEnd"/>
-      <w:r>
-        <w:rPr>
-          <w:rFonts w:ascii="Times New Roman" w:hAnsi="Times New Roman" w:cs="Times New Roman"/>
-          <w:sz w:val="20"/>
-          <w:szCs w:val="20"/>
-        </w:rPr>
-        <w:t> *</w:t>
-      </w:r>
-      <w:proofErr w:type="spellStart"/>
-      <w:r>
-        <w:rPr>
-          <w:rFonts w:ascii="Times New Roman" w:hAnsi="Times New Roman" w:cs="Times New Roman"/>
-          <w:sz w:val="20"/>
-          <w:szCs w:val="20"/>
-        </w:rPr>
-        <w:t>args_var</w:t>
-      </w:r>
-      <w:proofErr w:type="spellEnd"/>
-      <w:r>
-        <w:rPr>
-          <w:rFonts w:ascii="Times New Roman" w:hAnsi="Times New Roman" w:cs="Times New Roman"/>
-          <w:sz w:val="20"/>
-          <w:szCs w:val="20"/>
-        </w:rPr>
-        <w:t> = (</w:t>
+        <w:t> args *args_var = (</w:t>
       </w:r>
       <w:r>
         <w:rPr>
@@ -3172,43 +2718,7 @@
           <w:sz w:val="20"/>
           <w:szCs w:val="20"/>
         </w:rPr>
-        <w:t> </w:t>
-      </w:r>
-      <w:proofErr w:type="spellStart"/>
-      <w:r>
-        <w:rPr>
-          <w:rFonts w:ascii="Times New Roman" w:hAnsi="Times New Roman" w:cs="Times New Roman"/>
-          <w:sz w:val="20"/>
-          <w:szCs w:val="20"/>
-        </w:rPr>
-        <w:t>args</w:t>
-      </w:r>
-      <w:proofErr w:type="spellEnd"/>
-      <w:r>
-        <w:rPr>
-          <w:rFonts w:ascii="Times New Roman" w:hAnsi="Times New Roman" w:cs="Times New Roman"/>
-          <w:sz w:val="20"/>
-          <w:szCs w:val="20"/>
-        </w:rPr>
-        <w:t> *)</w:t>
-      </w:r>
-      <w:proofErr w:type="spellStart"/>
-      <w:r>
-        <w:rPr>
-          <w:rFonts w:ascii="Times New Roman" w:hAnsi="Times New Roman" w:cs="Times New Roman"/>
-          <w:sz w:val="20"/>
-          <w:szCs w:val="20"/>
-        </w:rPr>
-        <w:t>thd_args</w:t>
-      </w:r>
-      <w:proofErr w:type="spellEnd"/>
-      <w:r>
-        <w:rPr>
-          <w:rFonts w:ascii="Times New Roman" w:hAnsi="Times New Roman" w:cs="Times New Roman"/>
-          <w:sz w:val="20"/>
-          <w:szCs w:val="20"/>
-        </w:rPr>
-        <w:t>;</w:t>
+        <w:t> args *)thd_args;</w:t>
       </w:r>
     </w:p>
     <w:p>
@@ -3245,61 +2755,7 @@
           <w:sz w:val="20"/>
           <w:szCs w:val="20"/>
         </w:rPr>
-        <w:t> </w:t>
-      </w:r>
-      <w:proofErr w:type="spellStart"/>
-      <w:r>
-        <w:rPr>
-          <w:rFonts w:ascii="Times New Roman" w:hAnsi="Times New Roman" w:cs="Times New Roman"/>
-          <w:sz w:val="20"/>
-          <w:szCs w:val="20"/>
-        </w:rPr>
-        <w:t>msgId</w:t>
-      </w:r>
-      <w:proofErr w:type="spellEnd"/>
-      <w:r>
-        <w:rPr>
-          <w:rFonts w:ascii="Times New Roman" w:hAnsi="Times New Roman" w:cs="Times New Roman"/>
-          <w:sz w:val="20"/>
-          <w:szCs w:val="20"/>
-        </w:rPr>
-        <w:t> = </w:t>
-      </w:r>
-      <w:proofErr w:type="spellStart"/>
-      <w:r>
-        <w:rPr>
-          <w:rFonts w:ascii="Times New Roman" w:hAnsi="Times New Roman" w:cs="Times New Roman"/>
-          <w:sz w:val="20"/>
-          <w:szCs w:val="20"/>
-        </w:rPr>
-        <w:t>args_var</w:t>
-      </w:r>
-      <w:proofErr w:type="spellEnd"/>
-      <w:r>
-        <w:rPr>
-          <w:rFonts w:ascii="Times New Roman" w:hAnsi="Times New Roman" w:cs="Times New Roman"/>
-          <w:sz w:val="20"/>
-          <w:szCs w:val="20"/>
-        </w:rPr>
-        <w:t>-&gt;</w:t>
-      </w:r>
-      <w:proofErr w:type="spellStart"/>
-      <w:r>
-        <w:rPr>
-          <w:rFonts w:ascii="Times New Roman" w:hAnsi="Times New Roman" w:cs="Times New Roman"/>
-          <w:sz w:val="20"/>
-          <w:szCs w:val="20"/>
-        </w:rPr>
-        <w:t>msgId</w:t>
-      </w:r>
-      <w:proofErr w:type="spellEnd"/>
-      <w:r>
-        <w:rPr>
-          <w:rFonts w:ascii="Times New Roman" w:hAnsi="Times New Roman" w:cs="Times New Roman"/>
-          <w:sz w:val="20"/>
-          <w:szCs w:val="20"/>
-        </w:rPr>
-        <w:t>;</w:t>
+        <w:t> msgId = args_var-&gt;msgId;</w:t>
       </w:r>
     </w:p>
     <w:p>
@@ -3336,98 +2792,26 @@
           <w:sz w:val="20"/>
           <w:szCs w:val="20"/>
         </w:rPr>
-        <w:t> </w:t>
-      </w:r>
-      <w:proofErr w:type="spellStart"/>
-      <w:r>
-        <w:rPr>
-          <w:rFonts w:ascii="Times New Roman" w:hAnsi="Times New Roman" w:cs="Times New Roman"/>
-          <w:sz w:val="20"/>
-          <w:szCs w:val="20"/>
-        </w:rPr>
-        <w:t>msgbuf</w:t>
-      </w:r>
-      <w:proofErr w:type="spellEnd"/>
-      <w:r>
-        <w:rPr>
-          <w:rFonts w:ascii="Times New Roman" w:hAnsi="Times New Roman" w:cs="Times New Roman"/>
-          <w:sz w:val="20"/>
-          <w:szCs w:val="20"/>
-        </w:rPr>
-        <w:t> message;</w:t>
-      </w:r>
-    </w:p>
-    <w:p>
-      <w:pPr>
-        <w:spacing w:line="240" w:lineRule="auto"/>
-        <w:jc w:val="both"/>
-        <w:rPr>
-          <w:rFonts w:ascii="Times New Roman" w:hAnsi="Times New Roman" w:cs="Times New Roman"/>
-          <w:sz w:val="20"/>
-          <w:szCs w:val="20"/>
-        </w:rPr>
-      </w:pPr>
-      <w:r>
-        <w:rPr>
-          <w:rFonts w:ascii="Times New Roman" w:hAnsi="Times New Roman" w:cs="Times New Roman"/>
-          <w:sz w:val="20"/>
-          <w:szCs w:val="20"/>
-        </w:rPr>
-        <w:t>    </w:t>
-      </w:r>
-      <w:proofErr w:type="spellStart"/>
-      <w:r>
-        <w:rPr>
-          <w:rFonts w:ascii="Times New Roman" w:hAnsi="Times New Roman" w:cs="Times New Roman"/>
-          <w:sz w:val="20"/>
-          <w:szCs w:val="20"/>
-        </w:rPr>
-        <w:t>memcpy</w:t>
-      </w:r>
-      <w:proofErr w:type="spellEnd"/>
-      <w:r>
-        <w:rPr>
-          <w:rFonts w:ascii="Times New Roman" w:hAnsi="Times New Roman" w:cs="Times New Roman"/>
-          <w:sz w:val="20"/>
-          <w:szCs w:val="20"/>
-        </w:rPr>
-        <w:t>(</w:t>
-      </w:r>
-      <w:proofErr w:type="spellStart"/>
-      <w:r>
-        <w:rPr>
-          <w:rFonts w:ascii="Times New Roman" w:hAnsi="Times New Roman" w:cs="Times New Roman"/>
-          <w:sz w:val="20"/>
-          <w:szCs w:val="20"/>
-        </w:rPr>
-        <w:t>message.digits</w:t>
-      </w:r>
-      <w:proofErr w:type="spellEnd"/>
-      <w:r>
-        <w:rPr>
-          <w:rFonts w:ascii="Times New Roman" w:hAnsi="Times New Roman" w:cs="Times New Roman"/>
-          <w:sz w:val="20"/>
-          <w:szCs w:val="20"/>
-        </w:rPr>
-        <w:t>, digits, 4 * </w:t>
-      </w:r>
-      <w:proofErr w:type="spellStart"/>
-      <w:r>
-        <w:rPr>
-          <w:rFonts w:ascii="Times New Roman" w:hAnsi="Times New Roman" w:cs="Times New Roman"/>
-          <w:sz w:val="20"/>
-          <w:szCs w:val="20"/>
-        </w:rPr>
-        <w:t>sizeof</w:t>
-      </w:r>
-      <w:proofErr w:type="spellEnd"/>
-      <w:r>
-        <w:rPr>
-          <w:rFonts w:ascii="Times New Roman" w:hAnsi="Times New Roman" w:cs="Times New Roman"/>
-          <w:sz w:val="20"/>
-          <w:szCs w:val="20"/>
-        </w:rPr>
-        <w:t>(</w:t>
+        <w:t> msgbuf message;</w:t>
+      </w:r>
+    </w:p>
+    <w:p>
+      <w:pPr>
+        <w:spacing w:line="240" w:lineRule="auto"/>
+        <w:jc w:val="both"/>
+        <w:rPr>
+          <w:rFonts w:ascii="Times New Roman" w:hAnsi="Times New Roman" w:cs="Times New Roman"/>
+          <w:sz w:val="20"/>
+          <w:szCs w:val="20"/>
+        </w:rPr>
+      </w:pPr>
+      <w:r>
+        <w:rPr>
+          <w:rFonts w:ascii="Times New Roman" w:hAnsi="Times New Roman" w:cs="Times New Roman"/>
+          <w:sz w:val="20"/>
+          <w:szCs w:val="20"/>
+        </w:rPr>
+        <w:t>    memcpy(message.digits, digits, 4 * sizeof(</w:t>
       </w:r>
       <w:r>
         <w:rPr>
@@ -3464,166 +2848,56 @@
           <w:sz w:val="20"/>
           <w:szCs w:val="20"/>
         </w:rPr>
+        <w:t>    message.mtype = 1;</w:t>
+      </w:r>
+    </w:p>
+    <w:p>
+      <w:pPr>
+        <w:spacing w:line="240" w:lineRule="auto"/>
+        <w:jc w:val="both"/>
+        <w:rPr>
+          <w:rFonts w:ascii="Times New Roman" w:hAnsi="Times New Roman" w:cs="Times New Roman"/>
+          <w:sz w:val="20"/>
+          <w:szCs w:val="20"/>
+        </w:rPr>
+      </w:pPr>
+      <w:r>
+        <w:rPr>
+          <w:rFonts w:ascii="Times New Roman" w:hAnsi="Times New Roman" w:cs="Times New Roman"/>
+          <w:sz w:val="20"/>
+          <w:szCs w:val="20"/>
+        </w:rPr>
+        <w:t>    msgsnd(msgId, &amp;message, sizeof(message), 0);</w:t>
+      </w:r>
+    </w:p>
+    <w:p>
+      <w:pPr>
+        <w:spacing w:line="240" w:lineRule="auto"/>
+        <w:jc w:val="both"/>
+        <w:rPr>
+          <w:rFonts w:ascii="Times New Roman" w:hAnsi="Times New Roman" w:cs="Times New Roman"/>
+          <w:sz w:val="20"/>
+          <w:szCs w:val="20"/>
+        </w:rPr>
+      </w:pPr>
+    </w:p>
+    <w:p>
+      <w:pPr>
+        <w:spacing w:line="240" w:lineRule="auto"/>
+        <w:jc w:val="both"/>
+        <w:rPr>
+          <w:rFonts w:ascii="Times New Roman" w:hAnsi="Times New Roman" w:cs="Times New Roman"/>
+          <w:sz w:val="20"/>
+          <w:szCs w:val="20"/>
+        </w:rPr>
+      </w:pPr>
+      <w:r>
+        <w:rPr>
+          <w:rFonts w:ascii="Times New Roman" w:hAnsi="Times New Roman" w:cs="Times New Roman"/>
+          <w:sz w:val="20"/>
+          <w:szCs w:val="20"/>
+        </w:rPr>
         <w:t>    </w:t>
-      </w:r>
-      <w:proofErr w:type="spellStart"/>
-      <w:r>
-        <w:rPr>
-          <w:rFonts w:ascii="Times New Roman" w:hAnsi="Times New Roman" w:cs="Times New Roman"/>
-          <w:sz w:val="20"/>
-          <w:szCs w:val="20"/>
-        </w:rPr>
-        <w:t>message.mtype</w:t>
-      </w:r>
-      <w:proofErr w:type="spellEnd"/>
-      <w:r>
-        <w:rPr>
-          <w:rFonts w:ascii="Times New Roman" w:hAnsi="Times New Roman" w:cs="Times New Roman"/>
-          <w:sz w:val="20"/>
-          <w:szCs w:val="20"/>
-        </w:rPr>
-        <w:t> = 1;</w:t>
-      </w:r>
-    </w:p>
-    <w:p>
-      <w:pPr>
-        <w:spacing w:line="240" w:lineRule="auto"/>
-        <w:jc w:val="both"/>
-        <w:rPr>
-          <w:rFonts w:ascii="Times New Roman" w:hAnsi="Times New Roman" w:cs="Times New Roman"/>
-          <w:sz w:val="20"/>
-          <w:szCs w:val="20"/>
-        </w:rPr>
-      </w:pPr>
-      <w:r>
-        <w:rPr>
-          <w:rFonts w:ascii="Times New Roman" w:hAnsi="Times New Roman" w:cs="Times New Roman"/>
-          <w:sz w:val="20"/>
-          <w:szCs w:val="20"/>
-        </w:rPr>
-        <w:t>    </w:t>
-      </w:r>
-      <w:proofErr w:type="spellStart"/>
-      <w:r>
-        <w:rPr>
-          <w:rFonts w:ascii="Times New Roman" w:hAnsi="Times New Roman" w:cs="Times New Roman"/>
-          <w:sz w:val="20"/>
-          <w:szCs w:val="20"/>
-        </w:rPr>
-        <w:t>msgsnd</w:t>
-      </w:r>
-      <w:proofErr w:type="spellEnd"/>
-      <w:r>
-        <w:rPr>
-          <w:rFonts w:ascii="Times New Roman" w:hAnsi="Times New Roman" w:cs="Times New Roman"/>
-          <w:sz w:val="20"/>
-          <w:szCs w:val="20"/>
-        </w:rPr>
-        <w:t>(</w:t>
-      </w:r>
-      <w:proofErr w:type="spellStart"/>
-      <w:r>
-        <w:rPr>
-          <w:rFonts w:ascii="Times New Roman" w:hAnsi="Times New Roman" w:cs="Times New Roman"/>
-          <w:sz w:val="20"/>
-          <w:szCs w:val="20"/>
-        </w:rPr>
-        <w:t>msgId</w:t>
-      </w:r>
-      <w:proofErr w:type="spellEnd"/>
-      <w:r>
-        <w:rPr>
-          <w:rFonts w:ascii="Times New Roman" w:hAnsi="Times New Roman" w:cs="Times New Roman"/>
-          <w:sz w:val="20"/>
-          <w:szCs w:val="20"/>
-        </w:rPr>
-        <w:t>, &amp;message, </w:t>
-      </w:r>
-      <w:proofErr w:type="spellStart"/>
-      <w:r>
-        <w:rPr>
-          <w:rFonts w:ascii="Times New Roman" w:hAnsi="Times New Roman" w:cs="Times New Roman"/>
-          <w:sz w:val="20"/>
-          <w:szCs w:val="20"/>
-        </w:rPr>
-        <w:t>sizeof</w:t>
-      </w:r>
-      <w:proofErr w:type="spellEnd"/>
-      <w:r>
-        <w:rPr>
-          <w:rFonts w:ascii="Times New Roman" w:hAnsi="Times New Roman" w:cs="Times New Roman"/>
-          <w:sz w:val="20"/>
-          <w:szCs w:val="20"/>
-        </w:rPr>
-        <w:t>(message), 0);</w:t>
-      </w:r>
-    </w:p>
-    <w:p>
-      <w:pPr>
-        <w:spacing w:line="240" w:lineRule="auto"/>
-        <w:jc w:val="both"/>
-        <w:rPr>
-          <w:rFonts w:ascii="Times New Roman" w:hAnsi="Times New Roman" w:cs="Times New Roman"/>
-          <w:sz w:val="20"/>
-          <w:szCs w:val="20"/>
-        </w:rPr>
-      </w:pPr>
-    </w:p>
-    <w:p>
-      <w:pPr>
-        <w:spacing w:line="240" w:lineRule="auto"/>
-        <w:jc w:val="both"/>
-        <w:rPr>
-          <w:rFonts w:ascii="Times New Roman" w:hAnsi="Times New Roman" w:cs="Times New Roman"/>
-          <w:sz w:val="20"/>
-          <w:szCs w:val="20"/>
-        </w:rPr>
-      </w:pPr>
-      <w:r>
-        <w:rPr>
-          <w:rFonts w:ascii="Times New Roman" w:hAnsi="Times New Roman" w:cs="Times New Roman"/>
-          <w:sz w:val="20"/>
-          <w:szCs w:val="20"/>
-        </w:rPr>
-        <w:t>    do</w:t>
-      </w:r>
-    </w:p>
-    <w:p>
-      <w:pPr>
-        <w:spacing w:line="240" w:lineRule="auto"/>
-        <w:jc w:val="both"/>
-        <w:rPr>
-          <w:rFonts w:ascii="Times New Roman" w:hAnsi="Times New Roman" w:cs="Times New Roman"/>
-          <w:sz w:val="20"/>
-          <w:szCs w:val="20"/>
-        </w:rPr>
-      </w:pPr>
-      <w:r>
-        <w:rPr>
-          <w:rFonts w:ascii="Times New Roman" w:hAnsi="Times New Roman" w:cs="Times New Roman"/>
-          <w:sz w:val="20"/>
-          <w:szCs w:val="20"/>
-        </w:rPr>
-        <w:t>    {</w:t>
-      </w:r>
-    </w:p>
-    <w:p>
-      <w:pPr>
-        <w:spacing w:line="240" w:lineRule="auto"/>
-        <w:jc w:val="both"/>
-        <w:rPr>
-          <w:rFonts w:ascii="Times New Roman" w:hAnsi="Times New Roman" w:cs="Times New Roman"/>
-          <w:sz w:val="20"/>
-          <w:szCs w:val="20"/>
-        </w:rPr>
-      </w:pPr>
-      <w:r>
-        <w:rPr>
-          <w:rFonts w:ascii="Times New Roman" w:hAnsi="Times New Roman" w:cs="Times New Roman"/>
-          <w:sz w:val="20"/>
-          <w:szCs w:val="20"/>
-        </w:rPr>
-        <w:t>        </w:t>
       </w:r>
       <w:r>
         <w:rPr>
@@ -3633,92 +2907,73 @@
           <w:sz w:val="20"/>
           <w:szCs w:val="20"/>
         </w:rPr>
-        <w:t>size_t</w:t>
-      </w:r>
-      <w:r>
-        <w:rPr>
-          <w:rFonts w:ascii="Times New Roman" w:hAnsi="Times New Roman" w:cs="Times New Roman"/>
-          <w:sz w:val="20"/>
-          <w:szCs w:val="20"/>
-        </w:rPr>
-        <w:t> size = msgrcv(msgId, &amp;message, sizeof(message), 101, 0);</w:t>
-      </w:r>
-    </w:p>
-    <w:p>
-      <w:pPr>
-        <w:spacing w:line="240" w:lineRule="auto"/>
-        <w:jc w:val="both"/>
-        <w:rPr>
-          <w:rFonts w:ascii="Times New Roman" w:hAnsi="Times New Roman" w:cs="Times New Roman"/>
-          <w:sz w:val="20"/>
-          <w:szCs w:val="20"/>
-        </w:rPr>
-      </w:pPr>
-      <w:r>
-        <w:rPr>
-          <w:rFonts w:ascii="Times New Roman" w:hAnsi="Times New Roman" w:cs="Times New Roman"/>
-          <w:sz w:val="20"/>
-          <w:szCs w:val="20"/>
-        </w:rPr>
-        <w:t>        if (</w:t>
-      </w:r>
-      <w:proofErr w:type="spellStart"/>
-      <w:r>
-        <w:rPr>
-          <w:rFonts w:ascii="Times New Roman" w:hAnsi="Times New Roman" w:cs="Times New Roman"/>
-          <w:sz w:val="20"/>
-          <w:szCs w:val="20"/>
-        </w:rPr>
-        <w:t>message.digits</w:t>
-      </w:r>
-      <w:proofErr w:type="spellEnd"/>
-      <w:r>
-        <w:rPr>
-          <w:rFonts w:ascii="Times New Roman" w:hAnsi="Times New Roman" w:cs="Times New Roman"/>
-          <w:sz w:val="20"/>
-          <w:szCs w:val="20"/>
-        </w:rPr>
-        <w:t>[0] != -1)</w:t>
-      </w:r>
-    </w:p>
-    <w:p>
-      <w:pPr>
-        <w:spacing w:line="240" w:lineRule="auto"/>
-        <w:jc w:val="both"/>
-        <w:rPr>
-          <w:rFonts w:ascii="Times New Roman" w:hAnsi="Times New Roman" w:cs="Times New Roman"/>
-          <w:sz w:val="20"/>
-          <w:szCs w:val="20"/>
-        </w:rPr>
-      </w:pPr>
-      <w:r>
-        <w:rPr>
-          <w:rFonts w:ascii="Times New Roman" w:hAnsi="Times New Roman" w:cs="Times New Roman"/>
-          <w:sz w:val="20"/>
-          <w:szCs w:val="20"/>
-        </w:rPr>
-        <w:t>        {</w:t>
-      </w:r>
-    </w:p>
-    <w:p>
-      <w:pPr>
-        <w:spacing w:line="240" w:lineRule="auto"/>
-        <w:jc w:val="both"/>
-        <w:rPr>
-          <w:rFonts w:ascii="Times New Roman" w:hAnsi="Times New Roman" w:cs="Times New Roman"/>
-          <w:sz w:val="20"/>
-          <w:szCs w:val="20"/>
-        </w:rPr>
-      </w:pPr>
-      <w:r>
-        <w:rPr>
-          <w:rFonts w:ascii="Times New Roman" w:hAnsi="Times New Roman" w:cs="Times New Roman"/>
-          <w:sz w:val="20"/>
-          <w:szCs w:val="20"/>
-        </w:rPr>
-        <w:t>            for (</w:t>
-      </w:r>
-      <w:proofErr w:type="spellStart"/>
+        <w:t>int</w:t>
+      </w:r>
+      <w:r>
+        <w:rPr>
+          <w:rFonts w:ascii="Times New Roman" w:hAnsi="Times New Roman" w:cs="Times New Roman"/>
+          <w:sz w:val="20"/>
+          <w:szCs w:val="20"/>
+        </w:rPr>
+        <w:t> permutationCount = 0;</w:t>
+      </w:r>
+    </w:p>
+    <w:p>
+      <w:pPr>
+        <w:spacing w:line="240" w:lineRule="auto"/>
+        <w:jc w:val="both"/>
+        <w:rPr>
+          <w:rFonts w:ascii="Times New Roman" w:hAnsi="Times New Roman" w:cs="Times New Roman"/>
+          <w:sz w:val="20"/>
+          <w:szCs w:val="20"/>
+        </w:rPr>
+      </w:pPr>
+      <w:r>
+        <w:rPr>
+          <w:rFonts w:ascii="Times New Roman" w:hAnsi="Times New Roman" w:cs="Times New Roman"/>
+          <w:sz w:val="20"/>
+          <w:szCs w:val="20"/>
+        </w:rPr>
+        <w:t>    do</w:t>
+      </w:r>
+    </w:p>
+    <w:p>
+      <w:pPr>
+        <w:spacing w:line="240" w:lineRule="auto"/>
+        <w:jc w:val="both"/>
+        <w:rPr>
+          <w:rFonts w:ascii="Times New Roman" w:hAnsi="Times New Roman" w:cs="Times New Roman"/>
+          <w:sz w:val="20"/>
+          <w:szCs w:val="20"/>
+        </w:rPr>
+      </w:pPr>
+      <w:r>
+        <w:rPr>
+          <w:rFonts w:ascii="Times New Roman" w:hAnsi="Times New Roman" w:cs="Times New Roman"/>
+          <w:sz w:val="20"/>
+          <w:szCs w:val="20"/>
+        </w:rPr>
+        <w:t>    {</w:t>
+      </w:r>
+    </w:p>
+    <w:p>
+      <w:pPr>
+        <w:spacing w:line="240" w:lineRule="auto"/>
+        <w:jc w:val="both"/>
+        <w:rPr>
+          <w:rFonts w:ascii="Times New Roman" w:hAnsi="Times New Roman" w:cs="Times New Roman"/>
+          <w:sz w:val="20"/>
+          <w:szCs w:val="20"/>
+        </w:rPr>
+      </w:pPr>
+      <w:r>
+        <w:rPr>
+          <w:rFonts w:ascii="Times New Roman" w:hAnsi="Times New Roman" w:cs="Times New Roman"/>
+          <w:sz w:val="20"/>
+          <w:szCs w:val="20"/>
+        </w:rPr>
+        <w:t>        </w:t>
+      </w:r>
       <w:r>
         <w:rPr>
           <w:rFonts w:ascii="Times New Roman" w:hAnsi="Times New Roman" w:cs="Times New Roman"/>
@@ -3729,400 +2984,71 @@
         </w:rPr>
         <w:t>size_t</w:t>
       </w:r>
-      <w:proofErr w:type="spellEnd"/>
-      <w:r>
-        <w:rPr>
-          <w:rFonts w:ascii="Times New Roman" w:hAnsi="Times New Roman" w:cs="Times New Roman"/>
-          <w:sz w:val="20"/>
-          <w:szCs w:val="20"/>
-        </w:rPr>
-        <w:t> </w:t>
-      </w:r>
-      <w:proofErr w:type="spellStart"/>
-      <w:r>
-        <w:rPr>
-          <w:rFonts w:ascii="Times New Roman" w:hAnsi="Times New Roman" w:cs="Times New Roman"/>
-          <w:sz w:val="20"/>
-          <w:szCs w:val="20"/>
-        </w:rPr>
-        <w:t>i</w:t>
-      </w:r>
-      <w:proofErr w:type="spellEnd"/>
-      <w:r>
-        <w:rPr>
-          <w:rFonts w:ascii="Times New Roman" w:hAnsi="Times New Roman" w:cs="Times New Roman"/>
-          <w:sz w:val="20"/>
-          <w:szCs w:val="20"/>
-        </w:rPr>
-        <w:t> = 0; </w:t>
-      </w:r>
-      <w:proofErr w:type="spellStart"/>
-      <w:r>
-        <w:rPr>
-          <w:rFonts w:ascii="Times New Roman" w:hAnsi="Times New Roman" w:cs="Times New Roman"/>
-          <w:sz w:val="20"/>
-          <w:szCs w:val="20"/>
-        </w:rPr>
-        <w:t>i</w:t>
-      </w:r>
-      <w:proofErr w:type="spellEnd"/>
-      <w:r>
-        <w:rPr>
-          <w:rFonts w:ascii="Times New Roman" w:hAnsi="Times New Roman" w:cs="Times New Roman"/>
-          <w:sz w:val="20"/>
-          <w:szCs w:val="20"/>
-        </w:rPr>
-        <w:t> &lt; 4; ++</w:t>
-      </w:r>
-      <w:proofErr w:type="spellStart"/>
-      <w:r>
-        <w:rPr>
-          <w:rFonts w:ascii="Times New Roman" w:hAnsi="Times New Roman" w:cs="Times New Roman"/>
-          <w:sz w:val="20"/>
-          <w:szCs w:val="20"/>
-        </w:rPr>
-        <w:t>i</w:t>
-      </w:r>
-      <w:proofErr w:type="spellEnd"/>
-      <w:r>
-        <w:rPr>
-          <w:rFonts w:ascii="Times New Roman" w:hAnsi="Times New Roman" w:cs="Times New Roman"/>
-          <w:sz w:val="20"/>
-          <w:szCs w:val="20"/>
-        </w:rPr>
-        <w:t>)</w:t>
-      </w:r>
-    </w:p>
-    <w:p>
-      <w:pPr>
-        <w:spacing w:line="240" w:lineRule="auto"/>
-        <w:jc w:val="both"/>
-        <w:rPr>
-          <w:rFonts w:ascii="Times New Roman" w:hAnsi="Times New Roman" w:cs="Times New Roman"/>
-          <w:sz w:val="20"/>
-          <w:szCs w:val="20"/>
-        </w:rPr>
-      </w:pPr>
-      <w:r>
-        <w:rPr>
-          <w:rFonts w:ascii="Times New Roman" w:hAnsi="Times New Roman" w:cs="Times New Roman"/>
-          <w:sz w:val="20"/>
-          <w:szCs w:val="20"/>
-        </w:rPr>
-        <w:t>            {</w:t>
-      </w:r>
-    </w:p>
-    <w:p>
-      <w:pPr>
-        <w:spacing w:line="240" w:lineRule="auto"/>
-        <w:jc w:val="both"/>
-        <w:rPr>
-          <w:rFonts w:ascii="Times New Roman" w:hAnsi="Times New Roman" w:cs="Times New Roman"/>
-          <w:sz w:val="20"/>
-          <w:szCs w:val="20"/>
-        </w:rPr>
-      </w:pPr>
-      <w:r>
-        <w:rPr>
-          <w:rFonts w:ascii="Times New Roman" w:hAnsi="Times New Roman" w:cs="Times New Roman"/>
-          <w:sz w:val="20"/>
-          <w:szCs w:val="20"/>
-        </w:rPr>
-        <w:t>                </w:t>
-      </w:r>
-      <w:proofErr w:type="spellStart"/>
-      <w:r>
-        <w:rPr>
-          <w:rFonts w:ascii="Times New Roman" w:hAnsi="Times New Roman" w:cs="Times New Roman"/>
-          <w:sz w:val="20"/>
-          <w:szCs w:val="20"/>
-        </w:rPr>
-        <w:t>printf</w:t>
-      </w:r>
-      <w:proofErr w:type="spellEnd"/>
-      <w:r>
-        <w:rPr>
-          <w:rFonts w:ascii="Times New Roman" w:hAnsi="Times New Roman" w:cs="Times New Roman"/>
-          <w:sz w:val="20"/>
-          <w:szCs w:val="20"/>
-        </w:rPr>
-        <w:t>("%d ", </w:t>
-      </w:r>
-      <w:proofErr w:type="spellStart"/>
-      <w:r>
-        <w:rPr>
-          <w:rFonts w:ascii="Times New Roman" w:hAnsi="Times New Roman" w:cs="Times New Roman"/>
-          <w:sz w:val="20"/>
-          <w:szCs w:val="20"/>
-        </w:rPr>
-        <w:t>message.digits</w:t>
-      </w:r>
-      <w:proofErr w:type="spellEnd"/>
-      <w:r>
-        <w:rPr>
-          <w:rFonts w:ascii="Times New Roman" w:hAnsi="Times New Roman" w:cs="Times New Roman"/>
-          <w:sz w:val="20"/>
-          <w:szCs w:val="20"/>
-        </w:rPr>
-        <w:t>[</w:t>
-      </w:r>
-      <w:proofErr w:type="spellStart"/>
-      <w:r>
-        <w:rPr>
-          <w:rFonts w:ascii="Times New Roman" w:hAnsi="Times New Roman" w:cs="Times New Roman"/>
-          <w:sz w:val="20"/>
-          <w:szCs w:val="20"/>
-        </w:rPr>
-        <w:t>i</w:t>
-      </w:r>
-      <w:proofErr w:type="spellEnd"/>
-      <w:r>
-        <w:rPr>
-          <w:rFonts w:ascii="Times New Roman" w:hAnsi="Times New Roman" w:cs="Times New Roman"/>
-          <w:sz w:val="20"/>
-          <w:szCs w:val="20"/>
-        </w:rPr>
-        <w:t>]);</w:t>
-      </w:r>
-    </w:p>
-    <w:p>
-      <w:pPr>
-        <w:spacing w:line="240" w:lineRule="auto"/>
-        <w:jc w:val="both"/>
-        <w:rPr>
-          <w:rFonts w:ascii="Times New Roman" w:hAnsi="Times New Roman" w:cs="Times New Roman"/>
-          <w:sz w:val="20"/>
-          <w:szCs w:val="20"/>
-        </w:rPr>
-      </w:pPr>
-      <w:r>
-        <w:rPr>
-          <w:rFonts w:ascii="Times New Roman" w:hAnsi="Times New Roman" w:cs="Times New Roman"/>
-          <w:sz w:val="20"/>
-          <w:szCs w:val="20"/>
-        </w:rPr>
-        <w:t>            }</w:t>
-      </w:r>
-    </w:p>
-    <w:p>
-      <w:pPr>
-        <w:spacing w:line="240" w:lineRule="auto"/>
-        <w:jc w:val="both"/>
-        <w:rPr>
-          <w:rFonts w:ascii="Times New Roman" w:hAnsi="Times New Roman" w:cs="Times New Roman"/>
-          <w:sz w:val="20"/>
-          <w:szCs w:val="20"/>
-        </w:rPr>
-      </w:pPr>
-      <w:r>
-        <w:rPr>
-          <w:rFonts w:ascii="Times New Roman" w:hAnsi="Times New Roman" w:cs="Times New Roman"/>
-          <w:sz w:val="20"/>
-          <w:szCs w:val="20"/>
-        </w:rPr>
-        <w:t>            </w:t>
-      </w:r>
-      <w:proofErr w:type="spellStart"/>
-      <w:r>
-        <w:rPr>
-          <w:rFonts w:ascii="Times New Roman" w:hAnsi="Times New Roman" w:cs="Times New Roman"/>
-          <w:sz w:val="20"/>
-          <w:szCs w:val="20"/>
-        </w:rPr>
-        <w:t>printf</w:t>
-      </w:r>
-      <w:proofErr w:type="spellEnd"/>
-      <w:r>
-        <w:rPr>
-          <w:rFonts w:ascii="Times New Roman" w:hAnsi="Times New Roman" w:cs="Times New Roman"/>
-          <w:sz w:val="20"/>
-          <w:szCs w:val="20"/>
-        </w:rPr>
-        <w:t>("\n");</w:t>
-      </w:r>
-    </w:p>
-    <w:p>
-      <w:pPr>
-        <w:spacing w:line="240" w:lineRule="auto"/>
-        <w:jc w:val="both"/>
-        <w:rPr>
-          <w:rFonts w:ascii="Times New Roman" w:hAnsi="Times New Roman" w:cs="Times New Roman"/>
-          <w:sz w:val="20"/>
-          <w:szCs w:val="20"/>
-        </w:rPr>
-      </w:pPr>
-      <w:r>
-        <w:rPr>
-          <w:rFonts w:ascii="Times New Roman" w:hAnsi="Times New Roman" w:cs="Times New Roman"/>
-          <w:sz w:val="20"/>
-          <w:szCs w:val="20"/>
-        </w:rPr>
-        <w:t>        }</w:t>
-      </w:r>
-    </w:p>
-    <w:p>
-      <w:pPr>
-        <w:spacing w:line="240" w:lineRule="auto"/>
-        <w:jc w:val="both"/>
-        <w:rPr>
-          <w:rFonts w:ascii="Times New Roman" w:hAnsi="Times New Roman" w:cs="Times New Roman"/>
-          <w:sz w:val="20"/>
-          <w:szCs w:val="20"/>
-        </w:rPr>
-      </w:pPr>
-      <w:r>
-        <w:rPr>
-          <w:rFonts w:ascii="Times New Roman" w:hAnsi="Times New Roman" w:cs="Times New Roman"/>
-          <w:sz w:val="20"/>
-          <w:szCs w:val="20"/>
-        </w:rPr>
-        <w:lastRenderedPageBreak/>
-        <w:t>    } while (</w:t>
-      </w:r>
-      <w:proofErr w:type="spellStart"/>
-      <w:r>
-        <w:rPr>
-          <w:rFonts w:ascii="Times New Roman" w:hAnsi="Times New Roman" w:cs="Times New Roman"/>
-          <w:sz w:val="20"/>
-          <w:szCs w:val="20"/>
-        </w:rPr>
-        <w:t>message.digits</w:t>
-      </w:r>
-      <w:proofErr w:type="spellEnd"/>
-      <w:r>
-        <w:rPr>
-          <w:rFonts w:ascii="Times New Roman" w:hAnsi="Times New Roman" w:cs="Times New Roman"/>
-          <w:sz w:val="20"/>
-          <w:szCs w:val="20"/>
-        </w:rPr>
-        <w:t>[0] != -1);</w:t>
-      </w:r>
-    </w:p>
-    <w:p>
-      <w:pPr>
-        <w:spacing w:line="240" w:lineRule="auto"/>
-        <w:jc w:val="both"/>
-        <w:rPr>
-          <w:rFonts w:ascii="Times New Roman" w:hAnsi="Times New Roman" w:cs="Times New Roman"/>
-          <w:sz w:val="20"/>
-          <w:szCs w:val="20"/>
-        </w:rPr>
-      </w:pPr>
-    </w:p>
-    <w:p>
-      <w:pPr>
-        <w:spacing w:line="240" w:lineRule="auto"/>
-        <w:jc w:val="both"/>
-        <w:rPr>
-          <w:rFonts w:ascii="Times New Roman" w:hAnsi="Times New Roman" w:cs="Times New Roman"/>
-          <w:sz w:val="20"/>
-          <w:szCs w:val="20"/>
-        </w:rPr>
-      </w:pPr>
-      <w:r>
-        <w:rPr>
-          <w:rFonts w:ascii="Times New Roman" w:hAnsi="Times New Roman" w:cs="Times New Roman"/>
-          <w:sz w:val="20"/>
-          <w:szCs w:val="20"/>
-        </w:rPr>
-        <w:t>    </w:t>
-      </w:r>
-      <w:proofErr w:type="spellStart"/>
-      <w:r>
-        <w:rPr>
-          <w:rFonts w:ascii="Times New Roman" w:hAnsi="Times New Roman" w:cs="Times New Roman"/>
-          <w:sz w:val="20"/>
-          <w:szCs w:val="20"/>
-        </w:rPr>
-        <w:t>msgctl</w:t>
-      </w:r>
-      <w:proofErr w:type="spellEnd"/>
-      <w:r>
-        <w:rPr>
-          <w:rFonts w:ascii="Times New Roman" w:hAnsi="Times New Roman" w:cs="Times New Roman"/>
-          <w:sz w:val="20"/>
-          <w:szCs w:val="20"/>
-        </w:rPr>
-        <w:t>(</w:t>
-      </w:r>
-      <w:proofErr w:type="spellStart"/>
-      <w:r>
-        <w:rPr>
-          <w:rFonts w:ascii="Times New Roman" w:hAnsi="Times New Roman" w:cs="Times New Roman"/>
-          <w:sz w:val="20"/>
-          <w:szCs w:val="20"/>
-        </w:rPr>
-        <w:t>msgId</w:t>
-      </w:r>
-      <w:proofErr w:type="spellEnd"/>
-      <w:r>
-        <w:rPr>
-          <w:rFonts w:ascii="Times New Roman" w:hAnsi="Times New Roman" w:cs="Times New Roman"/>
-          <w:sz w:val="20"/>
-          <w:szCs w:val="20"/>
-        </w:rPr>
-        <w:t>, IPC_RMID, NULL);</w:t>
-      </w:r>
-    </w:p>
-    <w:p>
-      <w:pPr>
-        <w:spacing w:line="240" w:lineRule="auto"/>
-        <w:jc w:val="both"/>
-        <w:rPr>
-          <w:rFonts w:ascii="Times New Roman" w:hAnsi="Times New Roman" w:cs="Times New Roman"/>
-          <w:sz w:val="20"/>
-          <w:szCs w:val="20"/>
-        </w:rPr>
-      </w:pPr>
-      <w:r>
-        <w:rPr>
-          <w:rFonts w:ascii="Times New Roman" w:hAnsi="Times New Roman" w:cs="Times New Roman"/>
-          <w:sz w:val="20"/>
-          <w:szCs w:val="20"/>
-        </w:rPr>
-        <w:t>    return NULL;</w:t>
-      </w:r>
-    </w:p>
-    <w:p>
-      <w:pPr>
-        <w:spacing w:line="240" w:lineRule="auto"/>
-        <w:jc w:val="both"/>
-        <w:rPr>
-          <w:rFonts w:ascii="Times New Roman" w:hAnsi="Times New Roman" w:cs="Times New Roman"/>
-          <w:sz w:val="20"/>
-          <w:szCs w:val="20"/>
-        </w:rPr>
-      </w:pPr>
-      <w:r>
-        <w:rPr>
-          <w:rFonts w:ascii="Times New Roman" w:hAnsi="Times New Roman" w:cs="Times New Roman"/>
-          <w:sz w:val="20"/>
-          <w:szCs w:val="20"/>
-        </w:rPr>
-        <w:t>}</w:t>
-      </w:r>
-    </w:p>
-    <w:p>
-      <w:pPr>
-        <w:spacing w:line="240" w:lineRule="auto"/>
-        <w:jc w:val="both"/>
-        <w:rPr>
-          <w:rFonts w:ascii="Times New Roman" w:hAnsi="Times New Roman" w:cs="Times New Roman"/>
-          <w:sz w:val="20"/>
-          <w:szCs w:val="20"/>
-        </w:rPr>
-      </w:pPr>
-    </w:p>
-    <w:p>
-      <w:pPr>
-        <w:spacing w:line="240" w:lineRule="auto"/>
-        <w:jc w:val="both"/>
-        <w:rPr>
-          <w:rFonts w:ascii="Times New Roman" w:hAnsi="Times New Roman" w:cs="Times New Roman"/>
-          <w:sz w:val="20"/>
-          <w:szCs w:val="20"/>
-        </w:rPr>
-      </w:pPr>
+      <w:r>
+        <w:rPr>
+          <w:rFonts w:ascii="Times New Roman" w:hAnsi="Times New Roman" w:cs="Times New Roman"/>
+          <w:sz w:val="20"/>
+          <w:szCs w:val="20"/>
+        </w:rPr>
+        <w:t> size = msgrcv(msgId, &amp;message, sizeof(message), 101, 0);</w:t>
+      </w:r>
+    </w:p>
+    <w:p>
+      <w:pPr>
+        <w:spacing w:line="240" w:lineRule="auto"/>
+        <w:jc w:val="both"/>
+        <w:rPr>
+          <w:rFonts w:ascii="Times New Roman" w:hAnsi="Times New Roman" w:cs="Times New Roman"/>
+          <w:sz w:val="20"/>
+          <w:szCs w:val="20"/>
+        </w:rPr>
+      </w:pPr>
+      <w:r>
+        <w:rPr>
+          <w:rFonts w:ascii="Times New Roman" w:hAnsi="Times New Roman" w:cs="Times New Roman"/>
+          <w:sz w:val="20"/>
+          <w:szCs w:val="20"/>
+        </w:rPr>
+        <w:t>        if (message.digits[0] != -1)</w:t>
+      </w:r>
+    </w:p>
+    <w:p>
+      <w:pPr>
+        <w:spacing w:line="240" w:lineRule="auto"/>
+        <w:jc w:val="both"/>
+        <w:rPr>
+          <w:rFonts w:ascii="Times New Roman" w:hAnsi="Times New Roman" w:cs="Times New Roman"/>
+          <w:sz w:val="20"/>
+          <w:szCs w:val="20"/>
+        </w:rPr>
+      </w:pPr>
+      <w:r>
+        <w:rPr>
+          <w:rFonts w:ascii="Times New Roman" w:hAnsi="Times New Roman" w:cs="Times New Roman"/>
+          <w:sz w:val="20"/>
+          <w:szCs w:val="20"/>
+        </w:rPr>
+        <w:t>        {</w:t>
+      </w:r>
+    </w:p>
+    <w:p>
+      <w:pPr>
+        <w:spacing w:line="240" w:lineRule="auto"/>
+        <w:jc w:val="both"/>
+        <w:rPr>
+          <w:rFonts w:ascii="Times New Roman" w:hAnsi="Times New Roman" w:cs="Times New Roman"/>
+          <w:sz w:val="20"/>
+          <w:szCs w:val="20"/>
+        </w:rPr>
+      </w:pPr>
+      <w:r>
+        <w:rPr>
+          <w:rFonts w:ascii="Times New Roman" w:hAnsi="Times New Roman" w:cs="Times New Roman"/>
+          <w:sz w:val="20"/>
+          <w:szCs w:val="20"/>
+        </w:rPr>
+        <w:t>            for (</w:t>
+      </w:r>
       <w:r>
         <w:rPr>
           <w:rFonts w:ascii="Times New Roman" w:hAnsi="Times New Roman" w:cs="Times New Roman"/>
@@ -4131,34 +3057,259 @@
           <w:sz w:val="20"/>
           <w:szCs w:val="20"/>
         </w:rPr>
-        <w:t>void</w:t>
-      </w:r>
-      <w:r>
-        <w:rPr>
-          <w:rFonts w:ascii="Times New Roman" w:hAnsi="Times New Roman" w:cs="Times New Roman"/>
-          <w:sz w:val="20"/>
-          <w:szCs w:val="20"/>
-        </w:rPr>
-        <w:t> *</w:t>
-      </w:r>
-      <w:proofErr w:type="spellStart"/>
-      <w:r>
-        <w:rPr>
-          <w:rFonts w:ascii="Times New Roman" w:hAnsi="Times New Roman" w:cs="Times New Roman"/>
-          <w:sz w:val="20"/>
-          <w:szCs w:val="20"/>
-        </w:rPr>
-        <w:t>childThd</w:t>
-      </w:r>
-      <w:proofErr w:type="spellEnd"/>
-      <w:r>
-        <w:rPr>
-          <w:rFonts w:ascii="Times New Roman" w:hAnsi="Times New Roman" w:cs="Times New Roman"/>
-          <w:sz w:val="20"/>
-          <w:szCs w:val="20"/>
-        </w:rPr>
-        <w:t>(</w:t>
-      </w:r>
+        <w:t>size_t</w:t>
+      </w:r>
+      <w:r>
+        <w:rPr>
+          <w:rFonts w:ascii="Times New Roman" w:hAnsi="Times New Roman" w:cs="Times New Roman"/>
+          <w:sz w:val="20"/>
+          <w:szCs w:val="20"/>
+        </w:rPr>
+        <w:t> i = 0; i &lt; 4; ++i)</w:t>
+      </w:r>
+    </w:p>
+    <w:p>
+      <w:pPr>
+        <w:spacing w:line="240" w:lineRule="auto"/>
+        <w:jc w:val="both"/>
+        <w:rPr>
+          <w:rFonts w:ascii="Times New Roman" w:hAnsi="Times New Roman" w:cs="Times New Roman"/>
+          <w:sz w:val="20"/>
+          <w:szCs w:val="20"/>
+        </w:rPr>
+      </w:pPr>
+      <w:r>
+        <w:rPr>
+          <w:rFonts w:ascii="Times New Roman" w:hAnsi="Times New Roman" w:cs="Times New Roman"/>
+          <w:sz w:val="20"/>
+          <w:szCs w:val="20"/>
+        </w:rPr>
+        <w:t>            {</w:t>
+      </w:r>
+    </w:p>
+    <w:p>
+      <w:pPr>
+        <w:spacing w:line="240" w:lineRule="auto"/>
+        <w:jc w:val="both"/>
+        <w:rPr>
+          <w:rFonts w:ascii="Times New Roman" w:hAnsi="Times New Roman" w:cs="Times New Roman"/>
+          <w:sz w:val="20"/>
+          <w:szCs w:val="20"/>
+        </w:rPr>
+      </w:pPr>
+      <w:r>
+        <w:rPr>
+          <w:rFonts w:ascii="Times New Roman" w:hAnsi="Times New Roman" w:cs="Times New Roman"/>
+          <w:sz w:val="20"/>
+          <w:szCs w:val="20"/>
+        </w:rPr>
+        <w:t>                printf("%d ", message.digits[i]);</w:t>
+      </w:r>
+    </w:p>
+    <w:p>
+      <w:pPr>
+        <w:spacing w:line="240" w:lineRule="auto"/>
+        <w:jc w:val="both"/>
+        <w:rPr>
+          <w:rFonts w:ascii="Times New Roman" w:hAnsi="Times New Roman" w:cs="Times New Roman"/>
+          <w:sz w:val="20"/>
+          <w:szCs w:val="20"/>
+        </w:rPr>
+      </w:pPr>
+      <w:r>
+        <w:rPr>
+          <w:rFonts w:ascii="Times New Roman" w:hAnsi="Times New Roman" w:cs="Times New Roman"/>
+          <w:sz w:val="20"/>
+          <w:szCs w:val="20"/>
+        </w:rPr>
+        <w:t>            }</w:t>
+      </w:r>
+    </w:p>
+    <w:p>
+      <w:pPr>
+        <w:spacing w:line="240" w:lineRule="auto"/>
+        <w:jc w:val="both"/>
+        <w:rPr>
+          <w:rFonts w:ascii="Times New Roman" w:hAnsi="Times New Roman" w:cs="Times New Roman"/>
+          <w:sz w:val="20"/>
+          <w:szCs w:val="20"/>
+        </w:rPr>
+      </w:pPr>
+      <w:r>
+        <w:rPr>
+          <w:rFonts w:ascii="Times New Roman" w:hAnsi="Times New Roman" w:cs="Times New Roman"/>
+          <w:sz w:val="20"/>
+          <w:szCs w:val="20"/>
+        </w:rPr>
+        <w:t>            permutationCount++;</w:t>
+      </w:r>
+    </w:p>
+    <w:p>
+      <w:pPr>
+        <w:spacing w:line="240" w:lineRule="auto"/>
+        <w:jc w:val="both"/>
+        <w:rPr>
+          <w:rFonts w:ascii="Times New Roman" w:hAnsi="Times New Roman" w:cs="Times New Roman"/>
+          <w:sz w:val="20"/>
+          <w:szCs w:val="20"/>
+        </w:rPr>
+      </w:pPr>
+      <w:r>
+        <w:rPr>
+          <w:rFonts w:ascii="Times New Roman" w:hAnsi="Times New Roman" w:cs="Times New Roman"/>
+          <w:sz w:val="20"/>
+          <w:szCs w:val="20"/>
+        </w:rPr>
+        <w:lastRenderedPageBreak/>
+        <w:t>            printf("\n");</w:t>
+      </w:r>
+    </w:p>
+    <w:p>
+      <w:pPr>
+        <w:spacing w:line="240" w:lineRule="auto"/>
+        <w:jc w:val="both"/>
+        <w:rPr>
+          <w:rFonts w:ascii="Times New Roman" w:hAnsi="Times New Roman" w:cs="Times New Roman"/>
+          <w:sz w:val="20"/>
+          <w:szCs w:val="20"/>
+        </w:rPr>
+      </w:pPr>
+      <w:r>
+        <w:rPr>
+          <w:rFonts w:ascii="Times New Roman" w:hAnsi="Times New Roman" w:cs="Times New Roman"/>
+          <w:sz w:val="20"/>
+          <w:szCs w:val="20"/>
+        </w:rPr>
+        <w:t>        }</w:t>
+      </w:r>
+    </w:p>
+    <w:p>
+      <w:pPr>
+        <w:spacing w:line="240" w:lineRule="auto"/>
+        <w:jc w:val="both"/>
+        <w:rPr>
+          <w:rFonts w:ascii="Times New Roman" w:hAnsi="Times New Roman" w:cs="Times New Roman"/>
+          <w:sz w:val="20"/>
+          <w:szCs w:val="20"/>
+        </w:rPr>
+      </w:pPr>
+      <w:r>
+        <w:rPr>
+          <w:rFonts w:ascii="Times New Roman" w:hAnsi="Times New Roman" w:cs="Times New Roman"/>
+          <w:sz w:val="20"/>
+          <w:szCs w:val="20"/>
+        </w:rPr>
+        <w:t>    } while (message.digits[0] != -1);</w:t>
+      </w:r>
+    </w:p>
+    <w:p>
+      <w:pPr>
+        <w:spacing w:line="240" w:lineRule="auto"/>
+        <w:jc w:val="both"/>
+        <w:rPr>
+          <w:rFonts w:ascii="Times New Roman" w:hAnsi="Times New Roman" w:cs="Times New Roman"/>
+          <w:sz w:val="20"/>
+          <w:szCs w:val="20"/>
+        </w:rPr>
+      </w:pPr>
+      <w:r>
+        <w:rPr>
+          <w:rFonts w:ascii="Times New Roman" w:hAnsi="Times New Roman" w:cs="Times New Roman"/>
+          <w:sz w:val="20"/>
+          <w:szCs w:val="20"/>
+        </w:rPr>
+        <w:t>    printf("Permutation count: %d\n", permutationCount);</w:t>
+      </w:r>
+    </w:p>
+    <w:p>
+      <w:pPr>
+        <w:spacing w:line="240" w:lineRule="auto"/>
+        <w:jc w:val="both"/>
+        <w:rPr>
+          <w:rFonts w:ascii="Times New Roman" w:hAnsi="Times New Roman" w:cs="Times New Roman"/>
+          <w:sz w:val="20"/>
+          <w:szCs w:val="20"/>
+        </w:rPr>
+      </w:pPr>
+    </w:p>
+    <w:p>
+      <w:pPr>
+        <w:spacing w:line="240" w:lineRule="auto"/>
+        <w:jc w:val="both"/>
+        <w:rPr>
+          <w:rFonts w:ascii="Times New Roman" w:hAnsi="Times New Roman" w:cs="Times New Roman"/>
+          <w:sz w:val="20"/>
+          <w:szCs w:val="20"/>
+        </w:rPr>
+      </w:pPr>
+      <w:r>
+        <w:rPr>
+          <w:rFonts w:ascii="Times New Roman" w:hAnsi="Times New Roman" w:cs="Times New Roman"/>
+          <w:sz w:val="20"/>
+          <w:szCs w:val="20"/>
+        </w:rPr>
+        <w:t>    msgctl(msgId, IPC_RMID, NULL);</w:t>
+      </w:r>
+    </w:p>
+    <w:p>
+      <w:pPr>
+        <w:spacing w:line="240" w:lineRule="auto"/>
+        <w:jc w:val="both"/>
+        <w:rPr>
+          <w:rFonts w:ascii="Times New Roman" w:hAnsi="Times New Roman" w:cs="Times New Roman"/>
+          <w:sz w:val="20"/>
+          <w:szCs w:val="20"/>
+        </w:rPr>
+      </w:pPr>
+      <w:r>
+        <w:rPr>
+          <w:rFonts w:ascii="Times New Roman" w:hAnsi="Times New Roman" w:cs="Times New Roman"/>
+          <w:sz w:val="20"/>
+          <w:szCs w:val="20"/>
+        </w:rPr>
+        <w:t>    return NULL;</w:t>
+      </w:r>
+    </w:p>
+    <w:p>
+      <w:pPr>
+        <w:spacing w:line="240" w:lineRule="auto"/>
+        <w:jc w:val="both"/>
+        <w:rPr>
+          <w:rFonts w:ascii="Times New Roman" w:hAnsi="Times New Roman" w:cs="Times New Roman"/>
+          <w:sz w:val="20"/>
+          <w:szCs w:val="20"/>
+        </w:rPr>
+      </w:pPr>
+      <w:r>
+        <w:rPr>
+          <w:rFonts w:ascii="Times New Roman" w:hAnsi="Times New Roman" w:cs="Times New Roman"/>
+          <w:sz w:val="20"/>
+          <w:szCs w:val="20"/>
+        </w:rPr>
+        <w:t>}</w:t>
+      </w:r>
+    </w:p>
+    <w:p>
+      <w:pPr>
+        <w:spacing w:line="240" w:lineRule="auto"/>
+        <w:jc w:val="both"/>
+        <w:rPr>
+          <w:rFonts w:ascii="Times New Roman" w:hAnsi="Times New Roman" w:cs="Times New Roman"/>
+          <w:sz w:val="20"/>
+          <w:szCs w:val="20"/>
+        </w:rPr>
+      </w:pPr>
+    </w:p>
+    <w:p>
+      <w:pPr>
+        <w:spacing w:line="240" w:lineRule="auto"/>
+        <w:jc w:val="both"/>
+        <w:rPr>
+          <w:rFonts w:ascii="Times New Roman" w:hAnsi="Times New Roman" w:cs="Times New Roman"/>
+          <w:sz w:val="20"/>
+          <w:szCs w:val="20"/>
+        </w:rPr>
+      </w:pPr>
       <w:r>
         <w:rPr>
           <w:rFonts w:ascii="Times New Roman" w:hAnsi="Times New Roman" w:cs="Times New Roman"/>
@@ -4175,9 +3326,8 @@
           <w:sz w:val="20"/>
           <w:szCs w:val="20"/>
         </w:rPr>
-        <w:t> *</w:t>
-      </w:r>
-      <w:proofErr w:type="spellStart"/>
+        <w:t> *childThd(</w:t>
+      </w:r>
       <w:r>
         <w:rPr>
           <w:rFonts w:ascii="Times New Roman" w:hAnsi="Times New Roman" w:cs="Times New Roman"/>
@@ -4186,54 +3336,15 @@
           <w:sz w:val="20"/>
           <w:szCs w:val="20"/>
         </w:rPr>
-        <w:t>thd_args</w:t>
-      </w:r>
-      <w:proofErr w:type="spellEnd"/>
-      <w:r>
-        <w:rPr>
-          <w:rFonts w:ascii="Times New Roman" w:hAnsi="Times New Roman" w:cs="Times New Roman"/>
-          <w:sz w:val="20"/>
-          <w:szCs w:val="20"/>
-        </w:rPr>
-        <w:t>)</w:t>
-      </w:r>
-    </w:p>
-    <w:p>
-      <w:pPr>
-        <w:spacing w:line="240" w:lineRule="auto"/>
-        <w:jc w:val="both"/>
-        <w:rPr>
-          <w:rFonts w:ascii="Times New Roman" w:hAnsi="Times New Roman" w:cs="Times New Roman"/>
-          <w:sz w:val="20"/>
-          <w:szCs w:val="20"/>
-        </w:rPr>
-      </w:pPr>
-      <w:r>
-        <w:rPr>
-          <w:rFonts w:ascii="Times New Roman" w:hAnsi="Times New Roman" w:cs="Times New Roman"/>
-          <w:sz w:val="20"/>
-          <w:szCs w:val="20"/>
-        </w:rPr>
-        <w:t>{</w:t>
-      </w:r>
-    </w:p>
-    <w:p>
-      <w:pPr>
-        <w:spacing w:line="240" w:lineRule="auto"/>
-        <w:jc w:val="both"/>
-        <w:rPr>
-          <w:rFonts w:ascii="Times New Roman" w:hAnsi="Times New Roman" w:cs="Times New Roman"/>
-          <w:sz w:val="20"/>
-          <w:szCs w:val="20"/>
-        </w:rPr>
-      </w:pPr>
-      <w:r>
-        <w:rPr>
-          <w:rFonts w:ascii="Times New Roman" w:hAnsi="Times New Roman" w:cs="Times New Roman"/>
-          <w:sz w:val="20"/>
-          <w:szCs w:val="20"/>
-        </w:rPr>
-        <w:t>    </w:t>
+        <w:t>void</w:t>
+      </w:r>
+      <w:r>
+        <w:rPr>
+          <w:rFonts w:ascii="Times New Roman" w:hAnsi="Times New Roman" w:cs="Times New Roman"/>
+          <w:sz w:val="20"/>
+          <w:szCs w:val="20"/>
+        </w:rPr>
+        <w:t> *</w:t>
       </w:r>
       <w:r>
         <w:rPr>
@@ -4243,51 +3354,53 @@
           <w:sz w:val="20"/>
           <w:szCs w:val="20"/>
         </w:rPr>
-        <w:t>struct</w:t>
-      </w:r>
-      <w:r>
-        <w:rPr>
-          <w:rFonts w:ascii="Times New Roman" w:hAnsi="Times New Roman" w:cs="Times New Roman"/>
-          <w:sz w:val="20"/>
-          <w:szCs w:val="20"/>
-        </w:rPr>
-        <w:t> </w:t>
-      </w:r>
-      <w:proofErr w:type="spellStart"/>
-      <w:r>
-        <w:rPr>
-          <w:rFonts w:ascii="Times New Roman" w:hAnsi="Times New Roman" w:cs="Times New Roman"/>
-          <w:sz w:val="20"/>
-          <w:szCs w:val="20"/>
-        </w:rPr>
-        <w:t>args</w:t>
-      </w:r>
-      <w:proofErr w:type="spellEnd"/>
-      <w:r>
-        <w:rPr>
-          <w:rFonts w:ascii="Times New Roman" w:hAnsi="Times New Roman" w:cs="Times New Roman"/>
-          <w:sz w:val="20"/>
-          <w:szCs w:val="20"/>
-        </w:rPr>
-        <w:t> *</w:t>
-      </w:r>
-      <w:proofErr w:type="spellStart"/>
-      <w:r>
-        <w:rPr>
-          <w:rFonts w:ascii="Times New Roman" w:hAnsi="Times New Roman" w:cs="Times New Roman"/>
-          <w:sz w:val="20"/>
-          <w:szCs w:val="20"/>
-        </w:rPr>
-        <w:t>args</w:t>
-      </w:r>
-      <w:proofErr w:type="spellEnd"/>
-      <w:r>
-        <w:rPr>
-          <w:rFonts w:ascii="Times New Roman" w:hAnsi="Times New Roman" w:cs="Times New Roman"/>
-          <w:sz w:val="20"/>
-          <w:szCs w:val="20"/>
-        </w:rPr>
-        <w:t> = (</w:t>
+        <w:t>thd_args</w:t>
+      </w:r>
+      <w:r>
+        <w:rPr>
+          <w:rFonts w:ascii="Times New Roman" w:hAnsi="Times New Roman" w:cs="Times New Roman"/>
+          <w:sz w:val="20"/>
+          <w:szCs w:val="20"/>
+        </w:rPr>
+        <w:t>)</w:t>
+      </w:r>
+    </w:p>
+    <w:p>
+      <w:pPr>
+        <w:spacing w:line="240" w:lineRule="auto"/>
+        <w:jc w:val="both"/>
+        <w:rPr>
+          <w:rFonts w:ascii="Times New Roman" w:hAnsi="Times New Roman" w:cs="Times New Roman"/>
+          <w:sz w:val="20"/>
+          <w:szCs w:val="20"/>
+        </w:rPr>
+      </w:pPr>
+      <w:r>
+        <w:rPr>
+          <w:rFonts w:ascii="Times New Roman" w:hAnsi="Times New Roman" w:cs="Times New Roman"/>
+          <w:sz w:val="20"/>
+          <w:szCs w:val="20"/>
+        </w:rPr>
+        <w:t>{</w:t>
+      </w:r>
+    </w:p>
+    <w:p>
+      <w:pPr>
+        <w:spacing w:line="240" w:lineRule="auto"/>
+        <w:jc w:val="both"/>
+        <w:rPr>
+          <w:rFonts w:ascii="Times New Roman" w:hAnsi="Times New Roman" w:cs="Times New Roman"/>
+          <w:sz w:val="20"/>
+          <w:szCs w:val="20"/>
+        </w:rPr>
+      </w:pPr>
+      <w:r>
+        <w:rPr>
+          <w:rFonts w:ascii="Times New Roman" w:hAnsi="Times New Roman" w:cs="Times New Roman"/>
+          <w:sz w:val="20"/>
+          <w:szCs w:val="20"/>
+        </w:rPr>
+        <w:t>    </w:t>
       </w:r>
       <w:r>
         <w:rPr>
@@ -4305,62 +3418,7 @@
           <w:sz w:val="20"/>
           <w:szCs w:val="20"/>
         </w:rPr>
-        <w:t> </w:t>
-      </w:r>
-      <w:proofErr w:type="spellStart"/>
-      <w:r>
-        <w:rPr>
-          <w:rFonts w:ascii="Times New Roman" w:hAnsi="Times New Roman" w:cs="Times New Roman"/>
-          <w:sz w:val="20"/>
-          <w:szCs w:val="20"/>
-        </w:rPr>
-        <w:t>args</w:t>
-      </w:r>
-      <w:proofErr w:type="spellEnd"/>
-      <w:r>
-        <w:rPr>
-          <w:rFonts w:ascii="Times New Roman" w:hAnsi="Times New Roman" w:cs="Times New Roman"/>
-          <w:sz w:val="20"/>
-          <w:szCs w:val="20"/>
-        </w:rPr>
-        <w:t> *)</w:t>
-      </w:r>
-      <w:proofErr w:type="spellStart"/>
-      <w:r>
-        <w:rPr>
-          <w:rFonts w:ascii="Times New Roman" w:hAnsi="Times New Roman" w:cs="Times New Roman"/>
-          <w:sz w:val="20"/>
-          <w:szCs w:val="20"/>
-        </w:rPr>
-        <w:t>thd_args</w:t>
-      </w:r>
-      <w:proofErr w:type="spellEnd"/>
-      <w:r>
-        <w:rPr>
-          <w:rFonts w:ascii="Times New Roman" w:hAnsi="Times New Roman" w:cs="Times New Roman"/>
-          <w:sz w:val="20"/>
-          <w:szCs w:val="20"/>
-        </w:rPr>
-        <w:t>;</w:t>
-      </w:r>
-    </w:p>
-    <w:p>
-      <w:pPr>
-        <w:spacing w:line="240" w:lineRule="auto"/>
-        <w:jc w:val="both"/>
-        <w:rPr>
-          <w:rFonts w:ascii="Times New Roman" w:hAnsi="Times New Roman" w:cs="Times New Roman"/>
-          <w:sz w:val="20"/>
-          <w:szCs w:val="20"/>
-        </w:rPr>
-      </w:pPr>
-      <w:r>
-        <w:rPr>
-          <w:rFonts w:ascii="Times New Roman" w:hAnsi="Times New Roman" w:cs="Times New Roman"/>
-          <w:sz w:val="20"/>
-          <w:szCs w:val="20"/>
-        </w:rPr>
-        <w:t>    </w:t>
+        <w:t> args *args = (</w:t>
       </w:r>
       <w:r>
         <w:rPr>
@@ -4370,69 +3428,15 @@
           <w:sz w:val="20"/>
           <w:szCs w:val="20"/>
         </w:rPr>
-        <w:t>int</w:t>
-      </w:r>
-      <w:r>
-        <w:rPr>
-          <w:rFonts w:ascii="Times New Roman" w:hAnsi="Times New Roman" w:cs="Times New Roman"/>
-          <w:sz w:val="20"/>
-          <w:szCs w:val="20"/>
-        </w:rPr>
-        <w:t> </w:t>
-      </w:r>
-      <w:proofErr w:type="spellStart"/>
-      <w:r>
-        <w:rPr>
-          <w:rFonts w:ascii="Times New Roman" w:hAnsi="Times New Roman" w:cs="Times New Roman"/>
-          <w:sz w:val="20"/>
-          <w:szCs w:val="20"/>
-        </w:rPr>
-        <w:t>msgId</w:t>
-      </w:r>
-      <w:proofErr w:type="spellEnd"/>
-      <w:r>
-        <w:rPr>
-          <w:rFonts w:ascii="Times New Roman" w:hAnsi="Times New Roman" w:cs="Times New Roman"/>
-          <w:sz w:val="20"/>
-          <w:szCs w:val="20"/>
-        </w:rPr>
-        <w:t> = </w:t>
-      </w:r>
-      <w:proofErr w:type="spellStart"/>
-      <w:r>
-        <w:rPr>
-          <w:rFonts w:ascii="Times New Roman" w:hAnsi="Times New Roman" w:cs="Times New Roman"/>
-          <w:sz w:val="20"/>
-          <w:szCs w:val="20"/>
-        </w:rPr>
-        <w:t>args</w:t>
-      </w:r>
-      <w:proofErr w:type="spellEnd"/>
-      <w:r>
-        <w:rPr>
-          <w:rFonts w:ascii="Times New Roman" w:hAnsi="Times New Roman" w:cs="Times New Roman"/>
-          <w:sz w:val="20"/>
-          <w:szCs w:val="20"/>
-        </w:rPr>
-        <w:t>-&gt;</w:t>
-      </w:r>
-      <w:proofErr w:type="spellStart"/>
-      <w:r>
-        <w:rPr>
-          <w:rFonts w:ascii="Times New Roman" w:hAnsi="Times New Roman" w:cs="Times New Roman"/>
-          <w:sz w:val="20"/>
-          <w:szCs w:val="20"/>
-        </w:rPr>
-        <w:t>msgId</w:t>
-      </w:r>
-      <w:proofErr w:type="spellEnd"/>
-      <w:r>
-        <w:rPr>
-          <w:rFonts w:ascii="Times New Roman" w:hAnsi="Times New Roman" w:cs="Times New Roman"/>
-          <w:sz w:val="20"/>
-          <w:szCs w:val="20"/>
-        </w:rPr>
-        <w:t>;</w:t>
+        <w:t>struct</w:t>
+      </w:r>
+      <w:r>
+        <w:rPr>
+          <w:rFonts w:ascii="Times New Roman" w:hAnsi="Times New Roman" w:cs="Times New Roman"/>
+          <w:sz w:val="20"/>
+          <w:szCs w:val="20"/>
+        </w:rPr>
+        <w:t> args *)thd_args;</w:t>
       </w:r>
     </w:p>
     <w:p>
@@ -4461,45 +3465,16 @@
           <w:sz w:val="20"/>
           <w:szCs w:val="20"/>
         </w:rPr>
-        <w:t>struct</w:t>
-      </w:r>
-      <w:r>
-        <w:rPr>
-          <w:rFonts w:ascii="Times New Roman" w:hAnsi="Times New Roman" w:cs="Times New Roman"/>
-          <w:sz w:val="20"/>
-          <w:szCs w:val="20"/>
-        </w:rPr>
-        <w:t> </w:t>
-      </w:r>
-      <w:proofErr w:type="spellStart"/>
-      <w:r>
-        <w:rPr>
-          <w:rFonts w:ascii="Times New Roman" w:hAnsi="Times New Roman" w:cs="Times New Roman"/>
-          <w:sz w:val="20"/>
-          <w:szCs w:val="20"/>
-        </w:rPr>
-        <w:t>msgbuf</w:t>
-      </w:r>
-      <w:proofErr w:type="spellEnd"/>
-      <w:r>
-        <w:rPr>
-          <w:rFonts w:ascii="Times New Roman" w:hAnsi="Times New Roman" w:cs="Times New Roman"/>
-          <w:sz w:val="20"/>
-          <w:szCs w:val="20"/>
-        </w:rPr>
-        <w:t> message;</w:t>
-      </w:r>
-    </w:p>
-    <w:p>
-      <w:pPr>
-        <w:spacing w:line="240" w:lineRule="auto"/>
-        <w:jc w:val="both"/>
-        <w:rPr>
-          <w:rFonts w:ascii="Times New Roman" w:hAnsi="Times New Roman" w:cs="Times New Roman"/>
-          <w:sz w:val="20"/>
-          <w:szCs w:val="20"/>
-        </w:rPr>
-      </w:pPr>
+        <w:t>int</w:t>
+      </w:r>
+      <w:r>
+        <w:rPr>
+          <w:rFonts w:ascii="Times New Roman" w:hAnsi="Times New Roman" w:cs="Times New Roman"/>
+          <w:sz w:val="20"/>
+          <w:szCs w:val="20"/>
+        </w:rPr>
+        <w:t> msgId = args-&gt;msgId;</w:t>
+      </w:r>
     </w:p>
     <w:p>
       <w:pPr>
@@ -4518,133 +3493,6 @@
           <w:szCs w:val="20"/>
         </w:rPr>
         <w:t>    </w:t>
-      </w:r>
-      <w:proofErr w:type="spellStart"/>
-      <w:r>
-        <w:rPr>
-          <w:rFonts w:ascii="Times New Roman" w:hAnsi="Times New Roman" w:cs="Times New Roman"/>
-          <w:sz w:val="20"/>
-          <w:szCs w:val="20"/>
-        </w:rPr>
-        <w:t>msgrcv</w:t>
-      </w:r>
-      <w:proofErr w:type="spellEnd"/>
-      <w:r>
-        <w:rPr>
-          <w:rFonts w:ascii="Times New Roman" w:hAnsi="Times New Roman" w:cs="Times New Roman"/>
-          <w:sz w:val="20"/>
-          <w:szCs w:val="20"/>
-        </w:rPr>
-        <w:t>(</w:t>
-      </w:r>
-      <w:proofErr w:type="spellStart"/>
-      <w:r>
-        <w:rPr>
-          <w:rFonts w:ascii="Times New Roman" w:hAnsi="Times New Roman" w:cs="Times New Roman"/>
-          <w:sz w:val="20"/>
-          <w:szCs w:val="20"/>
-        </w:rPr>
-        <w:t>msgId</w:t>
-      </w:r>
-      <w:proofErr w:type="spellEnd"/>
-      <w:r>
-        <w:rPr>
-          <w:rFonts w:ascii="Times New Roman" w:hAnsi="Times New Roman" w:cs="Times New Roman"/>
-          <w:sz w:val="20"/>
-          <w:szCs w:val="20"/>
-        </w:rPr>
-        <w:t>, &amp;message, </w:t>
-      </w:r>
-      <w:proofErr w:type="spellStart"/>
-      <w:r>
-        <w:rPr>
-          <w:rFonts w:ascii="Times New Roman" w:hAnsi="Times New Roman" w:cs="Times New Roman"/>
-          <w:sz w:val="20"/>
-          <w:szCs w:val="20"/>
-        </w:rPr>
-        <w:t>sizeof</w:t>
-      </w:r>
-      <w:proofErr w:type="spellEnd"/>
-      <w:r>
-        <w:rPr>
-          <w:rFonts w:ascii="Times New Roman" w:hAnsi="Times New Roman" w:cs="Times New Roman"/>
-          <w:sz w:val="20"/>
-          <w:szCs w:val="20"/>
-        </w:rPr>
-        <w:t>(message), 1, 0);</w:t>
-      </w:r>
-    </w:p>
-    <w:p>
-      <w:pPr>
-        <w:spacing w:line="240" w:lineRule="auto"/>
-        <w:jc w:val="both"/>
-        <w:rPr>
-          <w:rFonts w:ascii="Times New Roman" w:hAnsi="Times New Roman" w:cs="Times New Roman"/>
-          <w:sz w:val="20"/>
-          <w:szCs w:val="20"/>
-        </w:rPr>
-      </w:pPr>
-      <w:r>
-        <w:rPr>
-          <w:rFonts w:ascii="Times New Roman" w:hAnsi="Times New Roman" w:cs="Times New Roman"/>
-          <w:sz w:val="20"/>
-          <w:szCs w:val="20"/>
-        </w:rPr>
-        <w:t>    </w:t>
-      </w:r>
-      <w:proofErr w:type="spellStart"/>
-      <w:r>
-        <w:rPr>
-          <w:rFonts w:ascii="Times New Roman" w:hAnsi="Times New Roman" w:cs="Times New Roman"/>
-          <w:sz w:val="20"/>
-          <w:szCs w:val="20"/>
-        </w:rPr>
-        <w:t>qsort</w:t>
-      </w:r>
-      <w:proofErr w:type="spellEnd"/>
-      <w:r>
-        <w:rPr>
-          <w:rFonts w:ascii="Times New Roman" w:hAnsi="Times New Roman" w:cs="Times New Roman"/>
-          <w:sz w:val="20"/>
-          <w:szCs w:val="20"/>
-        </w:rPr>
-        <w:t>(</w:t>
-      </w:r>
-      <w:proofErr w:type="spellStart"/>
-      <w:r>
-        <w:rPr>
-          <w:rFonts w:ascii="Times New Roman" w:hAnsi="Times New Roman" w:cs="Times New Roman"/>
-          <w:sz w:val="20"/>
-          <w:szCs w:val="20"/>
-        </w:rPr>
-        <w:t>message.digits</w:t>
-      </w:r>
-      <w:proofErr w:type="spellEnd"/>
-      <w:r>
-        <w:rPr>
-          <w:rFonts w:ascii="Times New Roman" w:hAnsi="Times New Roman" w:cs="Times New Roman"/>
-          <w:sz w:val="20"/>
-          <w:szCs w:val="20"/>
-        </w:rPr>
-        <w:t>, 4, </w:t>
-      </w:r>
-      <w:proofErr w:type="spellStart"/>
-      <w:r>
-        <w:rPr>
-          <w:rFonts w:ascii="Times New Roman" w:hAnsi="Times New Roman" w:cs="Times New Roman"/>
-          <w:sz w:val="20"/>
-          <w:szCs w:val="20"/>
-        </w:rPr>
-        <w:t>sizeof</w:t>
-      </w:r>
-      <w:proofErr w:type="spellEnd"/>
-      <w:r>
-        <w:rPr>
-          <w:rFonts w:ascii="Times New Roman" w:hAnsi="Times New Roman" w:cs="Times New Roman"/>
-          <w:sz w:val="20"/>
-          <w:szCs w:val="20"/>
-        </w:rPr>
-        <w:t>(</w:t>
       </w:r>
       <w:r>
         <w:rPr>
@@ -4654,547 +3502,65 @@
           <w:sz w:val="20"/>
           <w:szCs w:val="20"/>
         </w:rPr>
-        <w:t>int</w:t>
-      </w:r>
-      <w:r>
-        <w:rPr>
-          <w:rFonts w:ascii="Times New Roman" w:hAnsi="Times New Roman" w:cs="Times New Roman"/>
-          <w:sz w:val="20"/>
-          <w:szCs w:val="20"/>
-        </w:rPr>
-        <w:t>), </w:t>
-      </w:r>
-      <w:proofErr w:type="spellStart"/>
-      <w:r>
-        <w:rPr>
-          <w:rFonts w:ascii="Times New Roman" w:hAnsi="Times New Roman" w:cs="Times New Roman"/>
-          <w:sz w:val="20"/>
-          <w:szCs w:val="20"/>
-        </w:rPr>
-        <w:t>comp_func</w:t>
-      </w:r>
-      <w:proofErr w:type="spellEnd"/>
-      <w:r>
-        <w:rPr>
-          <w:rFonts w:ascii="Times New Roman" w:hAnsi="Times New Roman" w:cs="Times New Roman"/>
-          <w:sz w:val="20"/>
-          <w:szCs w:val="20"/>
-        </w:rPr>
-        <w:t>);</w:t>
-      </w:r>
-    </w:p>
-    <w:p>
-      <w:pPr>
-        <w:spacing w:line="240" w:lineRule="auto"/>
-        <w:jc w:val="both"/>
-        <w:rPr>
-          <w:rFonts w:ascii="Times New Roman" w:hAnsi="Times New Roman" w:cs="Times New Roman"/>
-          <w:sz w:val="20"/>
-          <w:szCs w:val="20"/>
-        </w:rPr>
-      </w:pPr>
-    </w:p>
-    <w:p>
-      <w:pPr>
-        <w:spacing w:line="240" w:lineRule="auto"/>
-        <w:jc w:val="both"/>
-        <w:rPr>
-          <w:rFonts w:ascii="Times New Roman" w:hAnsi="Times New Roman" w:cs="Times New Roman"/>
-          <w:sz w:val="20"/>
-          <w:szCs w:val="20"/>
-        </w:rPr>
-      </w:pPr>
-      <w:r>
-        <w:rPr>
-          <w:rFonts w:ascii="Times New Roman" w:hAnsi="Times New Roman" w:cs="Times New Roman"/>
-          <w:sz w:val="20"/>
-          <w:szCs w:val="20"/>
-        </w:rPr>
-        <w:t>    </w:t>
-      </w:r>
-      <w:proofErr w:type="spellStart"/>
-      <w:r>
-        <w:rPr>
-          <w:rFonts w:ascii="Times New Roman" w:hAnsi="Times New Roman" w:cs="Times New Roman"/>
-          <w:sz w:val="20"/>
-          <w:szCs w:val="20"/>
-        </w:rPr>
-        <w:t>message.mtype</w:t>
-      </w:r>
-      <w:proofErr w:type="spellEnd"/>
-      <w:r>
-        <w:rPr>
-          <w:rFonts w:ascii="Times New Roman" w:hAnsi="Times New Roman" w:cs="Times New Roman"/>
-          <w:sz w:val="20"/>
-          <w:szCs w:val="20"/>
-        </w:rPr>
-        <w:t> = 101;</w:t>
-      </w:r>
-    </w:p>
-    <w:p>
-      <w:pPr>
-        <w:spacing w:line="240" w:lineRule="auto"/>
-        <w:jc w:val="both"/>
-        <w:rPr>
-          <w:rFonts w:ascii="Times New Roman" w:hAnsi="Times New Roman" w:cs="Times New Roman"/>
-          <w:sz w:val="20"/>
-          <w:szCs w:val="20"/>
-        </w:rPr>
-      </w:pPr>
-      <w:r>
-        <w:rPr>
-          <w:rFonts w:ascii="Times New Roman" w:hAnsi="Times New Roman" w:cs="Times New Roman"/>
-          <w:sz w:val="20"/>
-          <w:szCs w:val="20"/>
-        </w:rPr>
-        <w:t>    </w:t>
-      </w:r>
-      <w:proofErr w:type="spellStart"/>
-      <w:r>
-        <w:rPr>
-          <w:rFonts w:ascii="Times New Roman" w:hAnsi="Times New Roman" w:cs="Times New Roman"/>
-          <w:sz w:val="20"/>
-          <w:szCs w:val="20"/>
-        </w:rPr>
-        <w:t>msgsnd</w:t>
-      </w:r>
-      <w:proofErr w:type="spellEnd"/>
-      <w:r>
-        <w:rPr>
-          <w:rFonts w:ascii="Times New Roman" w:hAnsi="Times New Roman" w:cs="Times New Roman"/>
-          <w:sz w:val="20"/>
-          <w:szCs w:val="20"/>
-        </w:rPr>
-        <w:t>(</w:t>
-      </w:r>
-      <w:proofErr w:type="spellStart"/>
-      <w:r>
-        <w:rPr>
-          <w:rFonts w:ascii="Times New Roman" w:hAnsi="Times New Roman" w:cs="Times New Roman"/>
-          <w:sz w:val="20"/>
-          <w:szCs w:val="20"/>
-        </w:rPr>
-        <w:t>msgId</w:t>
-      </w:r>
-      <w:proofErr w:type="spellEnd"/>
-      <w:r>
-        <w:rPr>
-          <w:rFonts w:ascii="Times New Roman" w:hAnsi="Times New Roman" w:cs="Times New Roman"/>
-          <w:sz w:val="20"/>
-          <w:szCs w:val="20"/>
-        </w:rPr>
-        <w:t>, &amp;message, </w:t>
-      </w:r>
-      <w:proofErr w:type="spellStart"/>
-      <w:r>
-        <w:rPr>
-          <w:rFonts w:ascii="Times New Roman" w:hAnsi="Times New Roman" w:cs="Times New Roman"/>
-          <w:sz w:val="20"/>
-          <w:szCs w:val="20"/>
-        </w:rPr>
-        <w:t>sizeof</w:t>
-      </w:r>
-      <w:proofErr w:type="spellEnd"/>
-      <w:r>
-        <w:rPr>
-          <w:rFonts w:ascii="Times New Roman" w:hAnsi="Times New Roman" w:cs="Times New Roman"/>
-          <w:sz w:val="20"/>
-          <w:szCs w:val="20"/>
-        </w:rPr>
-        <w:t>(message), 0);</w:t>
-      </w:r>
-    </w:p>
-    <w:p>
-      <w:pPr>
-        <w:spacing w:line="240" w:lineRule="auto"/>
-        <w:jc w:val="both"/>
-        <w:rPr>
-          <w:rFonts w:ascii="Times New Roman" w:hAnsi="Times New Roman" w:cs="Times New Roman"/>
-          <w:sz w:val="20"/>
-          <w:szCs w:val="20"/>
-        </w:rPr>
-      </w:pPr>
-      <w:r>
-        <w:rPr>
-          <w:rFonts w:ascii="Times New Roman" w:hAnsi="Times New Roman" w:cs="Times New Roman"/>
-          <w:sz w:val="20"/>
-          <w:szCs w:val="20"/>
-        </w:rPr>
-        <w:t>    while (gen(</w:t>
-      </w:r>
-      <w:proofErr w:type="spellStart"/>
-      <w:r>
-        <w:rPr>
-          <w:rFonts w:ascii="Times New Roman" w:hAnsi="Times New Roman" w:cs="Times New Roman"/>
-          <w:sz w:val="20"/>
-          <w:szCs w:val="20"/>
-        </w:rPr>
-        <w:t>message.digits</w:t>
-      </w:r>
-      <w:proofErr w:type="spellEnd"/>
-      <w:r>
-        <w:rPr>
-          <w:rFonts w:ascii="Times New Roman" w:hAnsi="Times New Roman" w:cs="Times New Roman"/>
-          <w:sz w:val="20"/>
-          <w:szCs w:val="20"/>
-        </w:rPr>
-        <w:t>, 4))</w:t>
-      </w:r>
-    </w:p>
-    <w:p>
-      <w:pPr>
-        <w:spacing w:line="240" w:lineRule="auto"/>
-        <w:jc w:val="both"/>
-        <w:rPr>
-          <w:rFonts w:ascii="Times New Roman" w:hAnsi="Times New Roman" w:cs="Times New Roman"/>
-          <w:sz w:val="20"/>
-          <w:szCs w:val="20"/>
-        </w:rPr>
-      </w:pPr>
-      <w:r>
-        <w:rPr>
-          <w:rFonts w:ascii="Times New Roman" w:hAnsi="Times New Roman" w:cs="Times New Roman"/>
-          <w:sz w:val="20"/>
-          <w:szCs w:val="20"/>
-        </w:rPr>
-        <w:t>    {</w:t>
-      </w:r>
-    </w:p>
-    <w:p>
-      <w:pPr>
-        <w:spacing w:line="240" w:lineRule="auto"/>
-        <w:jc w:val="both"/>
-        <w:rPr>
-          <w:rFonts w:ascii="Times New Roman" w:hAnsi="Times New Roman" w:cs="Times New Roman"/>
-          <w:sz w:val="20"/>
-          <w:szCs w:val="20"/>
-        </w:rPr>
-      </w:pPr>
-      <w:r>
-        <w:rPr>
-          <w:rFonts w:ascii="Times New Roman" w:hAnsi="Times New Roman" w:cs="Times New Roman"/>
-          <w:sz w:val="20"/>
-          <w:szCs w:val="20"/>
-        </w:rPr>
-        <w:t>        </w:t>
-      </w:r>
-      <w:proofErr w:type="spellStart"/>
-      <w:r>
-        <w:rPr>
-          <w:rFonts w:ascii="Times New Roman" w:hAnsi="Times New Roman" w:cs="Times New Roman"/>
-          <w:sz w:val="20"/>
-          <w:szCs w:val="20"/>
-        </w:rPr>
-        <w:t>message.mtype</w:t>
-      </w:r>
-      <w:proofErr w:type="spellEnd"/>
-      <w:r>
-        <w:rPr>
-          <w:rFonts w:ascii="Times New Roman" w:hAnsi="Times New Roman" w:cs="Times New Roman"/>
-          <w:sz w:val="20"/>
-          <w:szCs w:val="20"/>
-        </w:rPr>
-        <w:t> = 101;</w:t>
-      </w:r>
-    </w:p>
-    <w:p>
-      <w:pPr>
-        <w:spacing w:line="240" w:lineRule="auto"/>
-        <w:jc w:val="both"/>
-        <w:rPr>
-          <w:rFonts w:ascii="Times New Roman" w:hAnsi="Times New Roman" w:cs="Times New Roman"/>
-          <w:sz w:val="20"/>
-          <w:szCs w:val="20"/>
-        </w:rPr>
-      </w:pPr>
-      <w:r>
-        <w:rPr>
-          <w:rFonts w:ascii="Times New Roman" w:hAnsi="Times New Roman" w:cs="Times New Roman"/>
-          <w:sz w:val="20"/>
-          <w:szCs w:val="20"/>
-        </w:rPr>
-        <w:t>        </w:t>
-      </w:r>
-      <w:proofErr w:type="spellStart"/>
-      <w:r>
-        <w:rPr>
-          <w:rFonts w:ascii="Times New Roman" w:hAnsi="Times New Roman" w:cs="Times New Roman"/>
-          <w:sz w:val="20"/>
-          <w:szCs w:val="20"/>
-        </w:rPr>
-        <w:t>msgsnd</w:t>
-      </w:r>
-      <w:proofErr w:type="spellEnd"/>
-      <w:r>
-        <w:rPr>
-          <w:rFonts w:ascii="Times New Roman" w:hAnsi="Times New Roman" w:cs="Times New Roman"/>
-          <w:sz w:val="20"/>
-          <w:szCs w:val="20"/>
-        </w:rPr>
-        <w:t>(</w:t>
-      </w:r>
-      <w:proofErr w:type="spellStart"/>
-      <w:r>
-        <w:rPr>
-          <w:rFonts w:ascii="Times New Roman" w:hAnsi="Times New Roman" w:cs="Times New Roman"/>
-          <w:sz w:val="20"/>
-          <w:szCs w:val="20"/>
-        </w:rPr>
-        <w:t>msgId</w:t>
-      </w:r>
-      <w:proofErr w:type="spellEnd"/>
-      <w:r>
-        <w:rPr>
-          <w:rFonts w:ascii="Times New Roman" w:hAnsi="Times New Roman" w:cs="Times New Roman"/>
-          <w:sz w:val="20"/>
-          <w:szCs w:val="20"/>
-        </w:rPr>
-        <w:t>, &amp;message, </w:t>
-      </w:r>
-      <w:proofErr w:type="spellStart"/>
-      <w:r>
-        <w:rPr>
-          <w:rFonts w:ascii="Times New Roman" w:hAnsi="Times New Roman" w:cs="Times New Roman"/>
-          <w:sz w:val="20"/>
-          <w:szCs w:val="20"/>
-        </w:rPr>
-        <w:t>sizeof</w:t>
-      </w:r>
-      <w:proofErr w:type="spellEnd"/>
-      <w:r>
-        <w:rPr>
-          <w:rFonts w:ascii="Times New Roman" w:hAnsi="Times New Roman" w:cs="Times New Roman"/>
-          <w:sz w:val="20"/>
-          <w:szCs w:val="20"/>
-        </w:rPr>
-        <w:t>(message), 0);</w:t>
-      </w:r>
-    </w:p>
-    <w:p>
-      <w:pPr>
-        <w:spacing w:line="240" w:lineRule="auto"/>
-        <w:jc w:val="both"/>
-        <w:rPr>
-          <w:rFonts w:ascii="Times New Roman" w:hAnsi="Times New Roman" w:cs="Times New Roman"/>
-          <w:sz w:val="20"/>
-          <w:szCs w:val="20"/>
-        </w:rPr>
-      </w:pPr>
-      <w:r>
-        <w:rPr>
-          <w:rFonts w:ascii="Times New Roman" w:hAnsi="Times New Roman" w:cs="Times New Roman"/>
-          <w:sz w:val="20"/>
-          <w:szCs w:val="20"/>
-        </w:rPr>
-        <w:t>    }</w:t>
-      </w:r>
-    </w:p>
-    <w:p>
-      <w:pPr>
-        <w:spacing w:line="240" w:lineRule="auto"/>
-        <w:jc w:val="both"/>
-        <w:rPr>
-          <w:rFonts w:ascii="Times New Roman" w:hAnsi="Times New Roman" w:cs="Times New Roman"/>
-          <w:sz w:val="20"/>
-          <w:szCs w:val="20"/>
-        </w:rPr>
-      </w:pPr>
-      <w:r>
-        <w:rPr>
-          <w:rFonts w:ascii="Times New Roman" w:hAnsi="Times New Roman" w:cs="Times New Roman"/>
-          <w:sz w:val="20"/>
-          <w:szCs w:val="20"/>
-        </w:rPr>
-        <w:t>    </w:t>
-      </w:r>
-      <w:proofErr w:type="spellStart"/>
-      <w:r>
-        <w:rPr>
-          <w:rFonts w:ascii="Times New Roman" w:hAnsi="Times New Roman" w:cs="Times New Roman"/>
-          <w:sz w:val="20"/>
-          <w:szCs w:val="20"/>
-        </w:rPr>
-        <w:t>message.digits</w:t>
-      </w:r>
-      <w:proofErr w:type="spellEnd"/>
-      <w:r>
-        <w:rPr>
-          <w:rFonts w:ascii="Times New Roman" w:hAnsi="Times New Roman" w:cs="Times New Roman"/>
-          <w:sz w:val="20"/>
-          <w:szCs w:val="20"/>
-        </w:rPr>
-        <w:t>[0] = -1;</w:t>
-      </w:r>
-    </w:p>
-    <w:p>
-      <w:pPr>
-        <w:spacing w:line="240" w:lineRule="auto"/>
-        <w:jc w:val="both"/>
-        <w:rPr>
-          <w:rFonts w:ascii="Times New Roman" w:hAnsi="Times New Roman" w:cs="Times New Roman"/>
-          <w:sz w:val="20"/>
-          <w:szCs w:val="20"/>
-        </w:rPr>
-      </w:pPr>
-      <w:r>
-        <w:rPr>
-          <w:rFonts w:ascii="Times New Roman" w:hAnsi="Times New Roman" w:cs="Times New Roman"/>
-          <w:sz w:val="20"/>
-          <w:szCs w:val="20"/>
-        </w:rPr>
-        <w:t>    </w:t>
-      </w:r>
-      <w:proofErr w:type="spellStart"/>
-      <w:r>
-        <w:rPr>
-          <w:rFonts w:ascii="Times New Roman" w:hAnsi="Times New Roman" w:cs="Times New Roman"/>
-          <w:sz w:val="20"/>
-          <w:szCs w:val="20"/>
-        </w:rPr>
-        <w:t>message.mtype</w:t>
-      </w:r>
-      <w:proofErr w:type="spellEnd"/>
-      <w:r>
-        <w:rPr>
-          <w:rFonts w:ascii="Times New Roman" w:hAnsi="Times New Roman" w:cs="Times New Roman"/>
-          <w:sz w:val="20"/>
-          <w:szCs w:val="20"/>
-        </w:rPr>
-        <w:t> = 101;</w:t>
-      </w:r>
-    </w:p>
-    <w:p>
-      <w:pPr>
-        <w:spacing w:line="240" w:lineRule="auto"/>
-        <w:jc w:val="both"/>
-        <w:rPr>
-          <w:rFonts w:ascii="Times New Roman" w:hAnsi="Times New Roman" w:cs="Times New Roman"/>
-          <w:sz w:val="20"/>
-          <w:szCs w:val="20"/>
-        </w:rPr>
-      </w:pPr>
-      <w:r>
-        <w:rPr>
-          <w:rFonts w:ascii="Times New Roman" w:hAnsi="Times New Roman" w:cs="Times New Roman"/>
-          <w:sz w:val="20"/>
-          <w:szCs w:val="20"/>
-        </w:rPr>
-        <w:t>    </w:t>
-      </w:r>
-      <w:proofErr w:type="spellStart"/>
-      <w:r>
-        <w:rPr>
-          <w:rFonts w:ascii="Times New Roman" w:hAnsi="Times New Roman" w:cs="Times New Roman"/>
-          <w:sz w:val="20"/>
-          <w:szCs w:val="20"/>
-        </w:rPr>
-        <w:t>msgsnd</w:t>
-      </w:r>
-      <w:proofErr w:type="spellEnd"/>
-      <w:r>
-        <w:rPr>
-          <w:rFonts w:ascii="Times New Roman" w:hAnsi="Times New Roman" w:cs="Times New Roman"/>
-          <w:sz w:val="20"/>
-          <w:szCs w:val="20"/>
-        </w:rPr>
-        <w:t>(</w:t>
-      </w:r>
-      <w:proofErr w:type="spellStart"/>
-      <w:r>
-        <w:rPr>
-          <w:rFonts w:ascii="Times New Roman" w:hAnsi="Times New Roman" w:cs="Times New Roman"/>
-          <w:sz w:val="20"/>
-          <w:szCs w:val="20"/>
-        </w:rPr>
-        <w:t>msgId</w:t>
-      </w:r>
-      <w:proofErr w:type="spellEnd"/>
-      <w:r>
-        <w:rPr>
-          <w:rFonts w:ascii="Times New Roman" w:hAnsi="Times New Roman" w:cs="Times New Roman"/>
-          <w:sz w:val="20"/>
-          <w:szCs w:val="20"/>
-        </w:rPr>
-        <w:t>, &amp;message, </w:t>
-      </w:r>
-      <w:proofErr w:type="spellStart"/>
-      <w:r>
-        <w:rPr>
-          <w:rFonts w:ascii="Times New Roman" w:hAnsi="Times New Roman" w:cs="Times New Roman"/>
-          <w:sz w:val="20"/>
-          <w:szCs w:val="20"/>
-        </w:rPr>
-        <w:t>sizeof</w:t>
-      </w:r>
-      <w:proofErr w:type="spellEnd"/>
-      <w:r>
-        <w:rPr>
-          <w:rFonts w:ascii="Times New Roman" w:hAnsi="Times New Roman" w:cs="Times New Roman"/>
-          <w:sz w:val="20"/>
-          <w:szCs w:val="20"/>
-        </w:rPr>
-        <w:t>(message), 0);</w:t>
-      </w:r>
-    </w:p>
-    <w:p>
-      <w:pPr>
-        <w:spacing w:line="240" w:lineRule="auto"/>
-        <w:jc w:val="both"/>
-        <w:rPr>
-          <w:rFonts w:ascii="Times New Roman" w:hAnsi="Times New Roman" w:cs="Times New Roman"/>
-          <w:sz w:val="20"/>
-          <w:szCs w:val="20"/>
-        </w:rPr>
-      </w:pPr>
-      <w:r>
-        <w:rPr>
-          <w:rFonts w:ascii="Times New Roman" w:hAnsi="Times New Roman" w:cs="Times New Roman"/>
-          <w:sz w:val="20"/>
-          <w:szCs w:val="20"/>
-        </w:rPr>
-        <w:t>    return NULL;</w:t>
-      </w:r>
-    </w:p>
-    <w:p>
-      <w:pPr>
-        <w:spacing w:line="240" w:lineRule="auto"/>
-        <w:jc w:val="both"/>
-        <w:rPr>
-          <w:rFonts w:ascii="Times New Roman" w:hAnsi="Times New Roman" w:cs="Times New Roman"/>
-          <w:sz w:val="20"/>
-          <w:szCs w:val="20"/>
-        </w:rPr>
-      </w:pPr>
-      <w:r>
-        <w:rPr>
-          <w:rFonts w:ascii="Times New Roman" w:hAnsi="Times New Roman" w:cs="Times New Roman"/>
-          <w:sz w:val="20"/>
-          <w:szCs w:val="20"/>
-        </w:rPr>
-        <w:t>}</w:t>
-      </w:r>
-    </w:p>
-    <w:p>
-      <w:pPr>
-        <w:spacing w:line="240" w:lineRule="auto"/>
-        <w:jc w:val="both"/>
-        <w:rPr>
-          <w:rFonts w:ascii="Times New Roman" w:hAnsi="Times New Roman" w:cs="Times New Roman"/>
-          <w:sz w:val="20"/>
-          <w:szCs w:val="20"/>
-        </w:rPr>
-      </w:pPr>
-    </w:p>
-    <w:p>
-      <w:pPr>
-        <w:spacing w:line="240" w:lineRule="auto"/>
-        <w:jc w:val="both"/>
-        <w:rPr>
-          <w:rFonts w:ascii="Times New Roman" w:hAnsi="Times New Roman" w:cs="Times New Roman"/>
-          <w:sz w:val="20"/>
-          <w:szCs w:val="20"/>
-        </w:rPr>
-      </w:pPr>
+        <w:t>struct</w:t>
+      </w:r>
+      <w:r>
+        <w:rPr>
+          <w:rFonts w:ascii="Times New Roman" w:hAnsi="Times New Roman" w:cs="Times New Roman"/>
+          <w:sz w:val="20"/>
+          <w:szCs w:val="20"/>
+        </w:rPr>
+        <w:t> msgbuf message;</w:t>
+      </w:r>
+    </w:p>
+    <w:p>
+      <w:pPr>
+        <w:spacing w:line="240" w:lineRule="auto"/>
+        <w:jc w:val="both"/>
+        <w:rPr>
+          <w:rFonts w:ascii="Times New Roman" w:hAnsi="Times New Roman" w:cs="Times New Roman"/>
+          <w:sz w:val="20"/>
+          <w:szCs w:val="20"/>
+        </w:rPr>
+      </w:pPr>
+    </w:p>
+    <w:p>
+      <w:pPr>
+        <w:spacing w:line="240" w:lineRule="auto"/>
+        <w:jc w:val="both"/>
+        <w:rPr>
+          <w:rFonts w:ascii="Times New Roman" w:hAnsi="Times New Roman" w:cs="Times New Roman"/>
+          <w:sz w:val="20"/>
+          <w:szCs w:val="20"/>
+        </w:rPr>
+      </w:pPr>
+      <w:r>
+        <w:rPr>
+          <w:rFonts w:ascii="Times New Roman" w:hAnsi="Times New Roman" w:cs="Times New Roman"/>
+          <w:sz w:val="20"/>
+          <w:szCs w:val="20"/>
+        </w:rPr>
+        <w:t>    msgrcv(msgId, &amp;message, sizeof(message), 1, 0);</w:t>
+      </w:r>
+    </w:p>
+    <w:p>
+      <w:pPr>
+        <w:spacing w:line="240" w:lineRule="auto"/>
+        <w:jc w:val="both"/>
+        <w:rPr>
+          <w:rFonts w:ascii="Times New Roman" w:hAnsi="Times New Roman" w:cs="Times New Roman"/>
+          <w:sz w:val="20"/>
+          <w:szCs w:val="20"/>
+        </w:rPr>
+      </w:pPr>
+      <w:r>
+        <w:rPr>
+          <w:rFonts w:ascii="Times New Roman" w:hAnsi="Times New Roman" w:cs="Times New Roman"/>
+          <w:sz w:val="20"/>
+          <w:szCs w:val="20"/>
+        </w:rPr>
+        <w:t>    qsort(message.digits, 4, sizeof(</w:t>
+      </w:r>
       <w:r>
         <w:rPr>
           <w:rFonts w:ascii="Times New Roman" w:hAnsi="Times New Roman" w:cs="Times New Roman"/>
@@ -5211,46 +3577,269 @@
           <w:sz w:val="20"/>
           <w:szCs w:val="20"/>
         </w:rPr>
-        <w:t> main()</w:t>
-      </w:r>
-    </w:p>
-    <w:p>
-      <w:pPr>
-        <w:spacing w:line="240" w:lineRule="auto"/>
-        <w:jc w:val="both"/>
-        <w:rPr>
-          <w:rFonts w:ascii="Times New Roman" w:hAnsi="Times New Roman" w:cs="Times New Roman"/>
-          <w:sz w:val="20"/>
-          <w:szCs w:val="20"/>
-        </w:rPr>
-      </w:pPr>
-      <w:r>
-        <w:rPr>
-          <w:rFonts w:ascii="Times New Roman" w:hAnsi="Times New Roman" w:cs="Times New Roman"/>
-          <w:sz w:val="20"/>
-          <w:szCs w:val="20"/>
-        </w:rPr>
-        <w:t>{</w:t>
-      </w:r>
-    </w:p>
-    <w:p>
-      <w:pPr>
-        <w:spacing w:line="240" w:lineRule="auto"/>
-        <w:jc w:val="both"/>
-        <w:rPr>
-          <w:rFonts w:ascii="Times New Roman" w:hAnsi="Times New Roman" w:cs="Times New Roman"/>
-          <w:sz w:val="20"/>
-          <w:szCs w:val="20"/>
-        </w:rPr>
-      </w:pPr>
-      <w:r>
-        <w:rPr>
-          <w:rFonts w:ascii="Times New Roman" w:hAnsi="Times New Roman" w:cs="Times New Roman"/>
-          <w:sz w:val="20"/>
-          <w:szCs w:val="20"/>
-        </w:rPr>
-        <w:t>    </w:t>
-      </w:r>
+        <w:t>), comp_func);</w:t>
+      </w:r>
+    </w:p>
+    <w:p>
+      <w:pPr>
+        <w:spacing w:line="240" w:lineRule="auto"/>
+        <w:jc w:val="both"/>
+        <w:rPr>
+          <w:rFonts w:ascii="Times New Roman" w:hAnsi="Times New Roman" w:cs="Times New Roman"/>
+          <w:sz w:val="20"/>
+          <w:szCs w:val="20"/>
+        </w:rPr>
+      </w:pPr>
+    </w:p>
+    <w:p>
+      <w:pPr>
+        <w:spacing w:line="240" w:lineRule="auto"/>
+        <w:jc w:val="both"/>
+        <w:rPr>
+          <w:rFonts w:ascii="Times New Roman" w:hAnsi="Times New Roman" w:cs="Times New Roman"/>
+          <w:sz w:val="20"/>
+          <w:szCs w:val="20"/>
+        </w:rPr>
+      </w:pPr>
+      <w:r>
+        <w:rPr>
+          <w:rFonts w:ascii="Times New Roman" w:hAnsi="Times New Roman" w:cs="Times New Roman"/>
+          <w:sz w:val="20"/>
+          <w:szCs w:val="20"/>
+        </w:rPr>
+        <w:t>    message.mtype = 101;</w:t>
+      </w:r>
+    </w:p>
+    <w:p>
+      <w:pPr>
+        <w:spacing w:line="240" w:lineRule="auto"/>
+        <w:jc w:val="both"/>
+        <w:rPr>
+          <w:rFonts w:ascii="Times New Roman" w:hAnsi="Times New Roman" w:cs="Times New Roman"/>
+          <w:sz w:val="20"/>
+          <w:szCs w:val="20"/>
+        </w:rPr>
+      </w:pPr>
+      <w:r>
+        <w:rPr>
+          <w:rFonts w:ascii="Times New Roman" w:hAnsi="Times New Roman" w:cs="Times New Roman"/>
+          <w:sz w:val="20"/>
+          <w:szCs w:val="20"/>
+        </w:rPr>
+        <w:t>    msgsnd(msgId, &amp;message, sizeof(message), 0);</w:t>
+      </w:r>
+    </w:p>
+    <w:p>
+      <w:pPr>
+        <w:spacing w:line="240" w:lineRule="auto"/>
+        <w:jc w:val="both"/>
+        <w:rPr>
+          <w:rFonts w:ascii="Times New Roman" w:hAnsi="Times New Roman" w:cs="Times New Roman"/>
+          <w:sz w:val="20"/>
+          <w:szCs w:val="20"/>
+        </w:rPr>
+      </w:pPr>
+      <w:r>
+        <w:rPr>
+          <w:rFonts w:ascii="Times New Roman" w:hAnsi="Times New Roman" w:cs="Times New Roman"/>
+          <w:sz w:val="20"/>
+          <w:szCs w:val="20"/>
+        </w:rPr>
+        <w:t>    while (gen(message.digits, 4))</w:t>
+      </w:r>
+    </w:p>
+    <w:p>
+      <w:pPr>
+        <w:spacing w:line="240" w:lineRule="auto"/>
+        <w:jc w:val="both"/>
+        <w:rPr>
+          <w:rFonts w:ascii="Times New Roman" w:hAnsi="Times New Roman" w:cs="Times New Roman"/>
+          <w:sz w:val="20"/>
+          <w:szCs w:val="20"/>
+        </w:rPr>
+      </w:pPr>
+      <w:r>
+        <w:rPr>
+          <w:rFonts w:ascii="Times New Roman" w:hAnsi="Times New Roman" w:cs="Times New Roman"/>
+          <w:sz w:val="20"/>
+          <w:szCs w:val="20"/>
+        </w:rPr>
+        <w:t>    {</w:t>
+      </w:r>
+    </w:p>
+    <w:p>
+      <w:pPr>
+        <w:spacing w:line="240" w:lineRule="auto"/>
+        <w:jc w:val="both"/>
+        <w:rPr>
+          <w:rFonts w:ascii="Times New Roman" w:hAnsi="Times New Roman" w:cs="Times New Roman"/>
+          <w:sz w:val="20"/>
+          <w:szCs w:val="20"/>
+        </w:rPr>
+      </w:pPr>
+      <w:r>
+        <w:rPr>
+          <w:rFonts w:ascii="Times New Roman" w:hAnsi="Times New Roman" w:cs="Times New Roman"/>
+          <w:sz w:val="20"/>
+          <w:szCs w:val="20"/>
+        </w:rPr>
+        <w:t>        message.mtype = 101;</w:t>
+      </w:r>
+    </w:p>
+    <w:p>
+      <w:pPr>
+        <w:spacing w:line="240" w:lineRule="auto"/>
+        <w:jc w:val="both"/>
+        <w:rPr>
+          <w:rFonts w:ascii="Times New Roman" w:hAnsi="Times New Roman" w:cs="Times New Roman"/>
+          <w:sz w:val="20"/>
+          <w:szCs w:val="20"/>
+        </w:rPr>
+      </w:pPr>
+      <w:r>
+        <w:rPr>
+          <w:rFonts w:ascii="Times New Roman" w:hAnsi="Times New Roman" w:cs="Times New Roman"/>
+          <w:sz w:val="20"/>
+          <w:szCs w:val="20"/>
+        </w:rPr>
+        <w:t>        msgsnd(msgId, &amp;message, sizeof(message), 0);</w:t>
+      </w:r>
+    </w:p>
+    <w:p>
+      <w:pPr>
+        <w:spacing w:line="240" w:lineRule="auto"/>
+        <w:jc w:val="both"/>
+        <w:rPr>
+          <w:rFonts w:ascii="Times New Roman" w:hAnsi="Times New Roman" w:cs="Times New Roman"/>
+          <w:sz w:val="20"/>
+          <w:szCs w:val="20"/>
+        </w:rPr>
+      </w:pPr>
+      <w:r>
+        <w:rPr>
+          <w:rFonts w:ascii="Times New Roman" w:hAnsi="Times New Roman" w:cs="Times New Roman"/>
+          <w:sz w:val="20"/>
+          <w:szCs w:val="20"/>
+        </w:rPr>
+        <w:t>    }</w:t>
+      </w:r>
+    </w:p>
+    <w:p>
+      <w:pPr>
+        <w:spacing w:line="240" w:lineRule="auto"/>
+        <w:jc w:val="both"/>
+        <w:rPr>
+          <w:rFonts w:ascii="Times New Roman" w:hAnsi="Times New Roman" w:cs="Times New Roman"/>
+          <w:sz w:val="20"/>
+          <w:szCs w:val="20"/>
+        </w:rPr>
+      </w:pPr>
+      <w:r>
+        <w:rPr>
+          <w:rFonts w:ascii="Times New Roman" w:hAnsi="Times New Roman" w:cs="Times New Roman"/>
+          <w:sz w:val="20"/>
+          <w:szCs w:val="20"/>
+        </w:rPr>
+        <w:t>    message.digits[0] = -1;</w:t>
+      </w:r>
+    </w:p>
+    <w:p>
+      <w:pPr>
+        <w:spacing w:line="240" w:lineRule="auto"/>
+        <w:jc w:val="both"/>
+        <w:rPr>
+          <w:rFonts w:ascii="Times New Roman" w:hAnsi="Times New Roman" w:cs="Times New Roman"/>
+          <w:sz w:val="20"/>
+          <w:szCs w:val="20"/>
+        </w:rPr>
+      </w:pPr>
+      <w:r>
+        <w:rPr>
+          <w:rFonts w:ascii="Times New Roman" w:hAnsi="Times New Roman" w:cs="Times New Roman"/>
+          <w:sz w:val="20"/>
+          <w:szCs w:val="20"/>
+        </w:rPr>
+        <w:t>    message.mtype = 101;</w:t>
+      </w:r>
+    </w:p>
+    <w:p>
+      <w:pPr>
+        <w:spacing w:line="240" w:lineRule="auto"/>
+        <w:jc w:val="both"/>
+        <w:rPr>
+          <w:rFonts w:ascii="Times New Roman" w:hAnsi="Times New Roman" w:cs="Times New Roman"/>
+          <w:sz w:val="20"/>
+          <w:szCs w:val="20"/>
+        </w:rPr>
+      </w:pPr>
+      <w:r>
+        <w:rPr>
+          <w:rFonts w:ascii="Times New Roman" w:hAnsi="Times New Roman" w:cs="Times New Roman"/>
+          <w:sz w:val="20"/>
+          <w:szCs w:val="20"/>
+        </w:rPr>
+        <w:t>    msgsnd(msgId, &amp;message, sizeof(message), 0);</w:t>
+      </w:r>
+    </w:p>
+    <w:p>
+      <w:pPr>
+        <w:spacing w:line="240" w:lineRule="auto"/>
+        <w:jc w:val="both"/>
+        <w:rPr>
+          <w:rFonts w:ascii="Times New Roman" w:hAnsi="Times New Roman" w:cs="Times New Roman"/>
+          <w:sz w:val="20"/>
+          <w:szCs w:val="20"/>
+        </w:rPr>
+      </w:pPr>
+      <w:r>
+        <w:rPr>
+          <w:rFonts w:ascii="Times New Roman" w:hAnsi="Times New Roman" w:cs="Times New Roman"/>
+          <w:sz w:val="20"/>
+          <w:szCs w:val="20"/>
+        </w:rPr>
+        <w:t>    return NULL;</w:t>
+      </w:r>
+    </w:p>
+    <w:p>
+      <w:pPr>
+        <w:spacing w:line="240" w:lineRule="auto"/>
+        <w:jc w:val="both"/>
+        <w:rPr>
+          <w:rFonts w:ascii="Times New Roman" w:hAnsi="Times New Roman" w:cs="Times New Roman"/>
+          <w:sz w:val="20"/>
+          <w:szCs w:val="20"/>
+        </w:rPr>
+      </w:pPr>
+      <w:r>
+        <w:rPr>
+          <w:rFonts w:ascii="Times New Roman" w:hAnsi="Times New Roman" w:cs="Times New Roman"/>
+          <w:sz w:val="20"/>
+          <w:szCs w:val="20"/>
+        </w:rPr>
+        <w:t>}</w:t>
+      </w:r>
+    </w:p>
+    <w:p>
+      <w:pPr>
+        <w:spacing w:line="240" w:lineRule="auto"/>
+        <w:jc w:val="both"/>
+        <w:rPr>
+          <w:rFonts w:ascii="Times New Roman" w:hAnsi="Times New Roman" w:cs="Times New Roman"/>
+          <w:sz w:val="20"/>
+          <w:szCs w:val="20"/>
+        </w:rPr>
+      </w:pPr>
+    </w:p>
+    <w:p>
+      <w:pPr>
+        <w:spacing w:line="240" w:lineRule="auto"/>
+        <w:jc w:val="both"/>
+        <w:rPr>
+          <w:rFonts w:ascii="Times New Roman" w:hAnsi="Times New Roman" w:cs="Times New Roman"/>
+          <w:sz w:val="20"/>
+          <w:szCs w:val="20"/>
+        </w:rPr>
+      </w:pPr>
       <w:r>
         <w:rPr>
           <w:rFonts w:ascii="Times New Roman" w:hAnsi="Times New Roman" w:cs="Times New Roman"/>
@@ -5267,61 +3856,45 @@
           <w:sz w:val="20"/>
           <w:szCs w:val="20"/>
         </w:rPr>
-        <w:t> </w:t>
-      </w:r>
-      <w:proofErr w:type="spellStart"/>
-      <w:r>
-        <w:rPr>
-          <w:rFonts w:ascii="Times New Roman" w:hAnsi="Times New Roman" w:cs="Times New Roman"/>
-          <w:sz w:val="20"/>
-          <w:szCs w:val="20"/>
-        </w:rPr>
-        <w:t>msgId</w:t>
-      </w:r>
-      <w:proofErr w:type="spellEnd"/>
-      <w:r>
-        <w:rPr>
-          <w:rFonts w:ascii="Times New Roman" w:hAnsi="Times New Roman" w:cs="Times New Roman"/>
-          <w:sz w:val="20"/>
-          <w:szCs w:val="20"/>
-        </w:rPr>
-        <w:t> = </w:t>
-      </w:r>
-      <w:proofErr w:type="spellStart"/>
-      <w:r>
-        <w:rPr>
-          <w:rFonts w:ascii="Times New Roman" w:hAnsi="Times New Roman" w:cs="Times New Roman"/>
-          <w:sz w:val="20"/>
-          <w:szCs w:val="20"/>
-        </w:rPr>
-        <w:t>msgget</w:t>
-      </w:r>
-      <w:proofErr w:type="spellEnd"/>
-      <w:r>
-        <w:rPr>
-          <w:rFonts w:ascii="Times New Roman" w:hAnsi="Times New Roman" w:cs="Times New Roman"/>
-          <w:sz w:val="20"/>
-          <w:szCs w:val="20"/>
-        </w:rPr>
-        <w:t>(IPC_PRIVATE, 0600 | IPC_CREAT);</w:t>
-      </w:r>
-    </w:p>
-    <w:p>
-      <w:pPr>
-        <w:spacing w:line="240" w:lineRule="auto"/>
-        <w:jc w:val="both"/>
-        <w:rPr>
-          <w:rFonts w:ascii="Times New Roman" w:hAnsi="Times New Roman" w:cs="Times New Roman"/>
-          <w:sz w:val="20"/>
-          <w:szCs w:val="20"/>
-        </w:rPr>
-      </w:pPr>
-      <w:r>
-        <w:rPr>
-          <w:rFonts w:ascii="Times New Roman" w:hAnsi="Times New Roman" w:cs="Times New Roman"/>
-          <w:sz w:val="20"/>
-          <w:szCs w:val="20"/>
-        </w:rPr>
+        <w:t> main()</w:t>
+      </w:r>
+    </w:p>
+    <w:p>
+      <w:pPr>
+        <w:spacing w:line="240" w:lineRule="auto"/>
+        <w:jc w:val="both"/>
+        <w:rPr>
+          <w:rFonts w:ascii="Times New Roman" w:hAnsi="Times New Roman" w:cs="Times New Roman"/>
+          <w:sz w:val="20"/>
+          <w:szCs w:val="20"/>
+        </w:rPr>
+      </w:pPr>
+      <w:r>
+        <w:rPr>
+          <w:rFonts w:ascii="Times New Roman" w:hAnsi="Times New Roman" w:cs="Times New Roman"/>
+          <w:sz w:val="20"/>
+          <w:szCs w:val="20"/>
+        </w:rPr>
+        <w:t>{</w:t>
+      </w:r>
+    </w:p>
+    <w:p>
+      <w:pPr>
+        <w:spacing w:line="240" w:lineRule="auto"/>
+        <w:jc w:val="both"/>
+        <w:rPr>
+          <w:rFonts w:ascii="Times New Roman" w:hAnsi="Times New Roman" w:cs="Times New Roman"/>
+          <w:sz w:val="20"/>
+          <w:szCs w:val="20"/>
+        </w:rPr>
+      </w:pPr>
+      <w:r>
+        <w:rPr>
+          <w:rFonts w:ascii="Times New Roman" w:hAnsi="Times New Roman" w:cs="Times New Roman"/>
+          <w:sz w:val="20"/>
+          <w:szCs w:val="20"/>
+        </w:rPr>
+        <w:lastRenderedPageBreak/>
         <w:t>    </w:t>
       </w:r>
       <w:r>
@@ -5332,51 +3905,15 @@
           <w:sz w:val="20"/>
           <w:szCs w:val="20"/>
         </w:rPr>
-        <w:t>struct</w:t>
-      </w:r>
-      <w:r>
-        <w:rPr>
-          <w:rFonts w:ascii="Times New Roman" w:hAnsi="Times New Roman" w:cs="Times New Roman"/>
-          <w:sz w:val="20"/>
-          <w:szCs w:val="20"/>
-        </w:rPr>
-        <w:t> </w:t>
-      </w:r>
-      <w:proofErr w:type="spellStart"/>
-      <w:r>
-        <w:rPr>
-          <w:rFonts w:ascii="Times New Roman" w:hAnsi="Times New Roman" w:cs="Times New Roman"/>
-          <w:sz w:val="20"/>
-          <w:szCs w:val="20"/>
-        </w:rPr>
-        <w:t>args</w:t>
-      </w:r>
-      <w:proofErr w:type="spellEnd"/>
-      <w:r>
-        <w:rPr>
-          <w:rFonts w:ascii="Times New Roman" w:hAnsi="Times New Roman" w:cs="Times New Roman"/>
-          <w:sz w:val="20"/>
-          <w:szCs w:val="20"/>
-        </w:rPr>
-        <w:t> *</w:t>
-      </w:r>
-      <w:proofErr w:type="spellStart"/>
-      <w:r>
-        <w:rPr>
-          <w:rFonts w:ascii="Times New Roman" w:hAnsi="Times New Roman" w:cs="Times New Roman"/>
-          <w:sz w:val="20"/>
-          <w:szCs w:val="20"/>
-        </w:rPr>
-        <w:t>args_var</w:t>
-      </w:r>
-      <w:proofErr w:type="spellEnd"/>
-      <w:r>
-        <w:rPr>
-          <w:rFonts w:ascii="Times New Roman" w:hAnsi="Times New Roman" w:cs="Times New Roman"/>
-          <w:sz w:val="20"/>
-          <w:szCs w:val="20"/>
-        </w:rPr>
-        <w:t>;</w:t>
+        <w:t>int</w:t>
+      </w:r>
+      <w:r>
+        <w:rPr>
+          <w:rFonts w:ascii="Times New Roman" w:hAnsi="Times New Roman" w:cs="Times New Roman"/>
+          <w:sz w:val="20"/>
+          <w:szCs w:val="20"/>
+        </w:rPr>
+        <w:t> msgId = msgget(IPC_PRIVATE, 0600 | IPC_CREAT);</w:t>
       </w:r>
     </w:p>
     <w:p>
@@ -5397,91 +3934,6 @@
         </w:rPr>
         <w:t>    </w:t>
       </w:r>
-      <w:proofErr w:type="spellStart"/>
-      <w:r>
-        <w:rPr>
-          <w:rFonts w:ascii="Times New Roman" w:hAnsi="Times New Roman" w:cs="Times New Roman"/>
-          <w:sz w:val="20"/>
-          <w:szCs w:val="20"/>
-        </w:rPr>
-        <w:t>args_var</w:t>
-      </w:r>
-      <w:proofErr w:type="spellEnd"/>
-      <w:r>
-        <w:rPr>
-          <w:rFonts w:ascii="Times New Roman" w:hAnsi="Times New Roman" w:cs="Times New Roman"/>
-          <w:sz w:val="20"/>
-          <w:szCs w:val="20"/>
-        </w:rPr>
-        <w:t>-&gt;</w:t>
-      </w:r>
-      <w:proofErr w:type="spellStart"/>
-      <w:r>
-        <w:rPr>
-          <w:rFonts w:ascii="Times New Roman" w:hAnsi="Times New Roman" w:cs="Times New Roman"/>
-          <w:sz w:val="20"/>
-          <w:szCs w:val="20"/>
-        </w:rPr>
-        <w:t>msgId</w:t>
-      </w:r>
-      <w:proofErr w:type="spellEnd"/>
-      <w:r>
-        <w:rPr>
-          <w:rFonts w:ascii="Times New Roman" w:hAnsi="Times New Roman" w:cs="Times New Roman"/>
-          <w:sz w:val="20"/>
-          <w:szCs w:val="20"/>
-        </w:rPr>
-        <w:t> = </w:t>
-      </w:r>
-      <w:proofErr w:type="spellStart"/>
-      <w:r>
-        <w:rPr>
-          <w:rFonts w:ascii="Times New Roman" w:hAnsi="Times New Roman" w:cs="Times New Roman"/>
-          <w:sz w:val="20"/>
-          <w:szCs w:val="20"/>
-        </w:rPr>
-        <w:t>msgId</w:t>
-      </w:r>
-      <w:proofErr w:type="spellEnd"/>
-      <w:r>
-        <w:rPr>
-          <w:rFonts w:ascii="Times New Roman" w:hAnsi="Times New Roman" w:cs="Times New Roman"/>
-          <w:sz w:val="20"/>
-          <w:szCs w:val="20"/>
-        </w:rPr>
-        <w:t>;</w:t>
-      </w:r>
-    </w:p>
-    <w:p>
-      <w:pPr>
-        <w:spacing w:line="240" w:lineRule="auto"/>
-        <w:jc w:val="both"/>
-        <w:rPr>
-          <w:rFonts w:ascii="Times New Roman" w:hAnsi="Times New Roman" w:cs="Times New Roman"/>
-          <w:sz w:val="20"/>
-          <w:szCs w:val="20"/>
-        </w:rPr>
-      </w:pPr>
-    </w:p>
-    <w:p>
-      <w:pPr>
-        <w:spacing w:line="240" w:lineRule="auto"/>
-        <w:jc w:val="both"/>
-        <w:rPr>
-          <w:rFonts w:ascii="Times New Roman" w:hAnsi="Times New Roman" w:cs="Times New Roman"/>
-          <w:sz w:val="20"/>
-          <w:szCs w:val="20"/>
-        </w:rPr>
-      </w:pPr>
-      <w:r>
-        <w:rPr>
-          <w:rFonts w:ascii="Times New Roman" w:hAnsi="Times New Roman" w:cs="Times New Roman"/>
-          <w:sz w:val="20"/>
-          <w:szCs w:val="20"/>
-        </w:rPr>
-        <w:t>    </w:t>
-      </w:r>
-      <w:proofErr w:type="spellStart"/>
       <w:r>
         <w:rPr>
           <w:rFonts w:ascii="Times New Roman" w:hAnsi="Times New Roman" w:cs="Times New Roman"/>
@@ -5490,82 +3942,64 @@
           <w:sz w:val="20"/>
           <w:szCs w:val="20"/>
         </w:rPr>
-        <w:t>pthread_t</w:t>
-      </w:r>
-      <w:proofErr w:type="spellEnd"/>
-      <w:r>
-        <w:rPr>
-          <w:rFonts w:ascii="Times New Roman" w:hAnsi="Times New Roman" w:cs="Times New Roman"/>
-          <w:sz w:val="20"/>
-          <w:szCs w:val="20"/>
-        </w:rPr>
-        <w:t> </w:t>
-      </w:r>
-      <w:proofErr w:type="spellStart"/>
-      <w:r>
-        <w:rPr>
-          <w:rFonts w:ascii="Times New Roman" w:hAnsi="Times New Roman" w:cs="Times New Roman"/>
-          <w:sz w:val="20"/>
-          <w:szCs w:val="20"/>
-        </w:rPr>
-        <w:t>mainThread</w:t>
-      </w:r>
-      <w:proofErr w:type="spellEnd"/>
-      <w:r>
-        <w:rPr>
-          <w:rFonts w:ascii="Times New Roman" w:hAnsi="Times New Roman" w:cs="Times New Roman"/>
-          <w:sz w:val="20"/>
-          <w:szCs w:val="20"/>
-        </w:rPr>
-        <w:t>, </w:t>
-      </w:r>
-      <w:proofErr w:type="spellStart"/>
-      <w:r>
-        <w:rPr>
-          <w:rFonts w:ascii="Times New Roman" w:hAnsi="Times New Roman" w:cs="Times New Roman"/>
-          <w:sz w:val="20"/>
-          <w:szCs w:val="20"/>
-        </w:rPr>
-        <w:t>childThread</w:t>
-      </w:r>
-      <w:proofErr w:type="spellEnd"/>
-      <w:r>
-        <w:rPr>
-          <w:rFonts w:ascii="Times New Roman" w:hAnsi="Times New Roman" w:cs="Times New Roman"/>
-          <w:sz w:val="20"/>
-          <w:szCs w:val="20"/>
-        </w:rPr>
-        <w:t>;</w:t>
-      </w:r>
-    </w:p>
-    <w:p>
-      <w:pPr>
-        <w:spacing w:line="240" w:lineRule="auto"/>
-        <w:jc w:val="both"/>
-        <w:rPr>
-          <w:rFonts w:ascii="Times New Roman" w:hAnsi="Times New Roman" w:cs="Times New Roman"/>
-          <w:sz w:val="20"/>
-          <w:szCs w:val="20"/>
-        </w:rPr>
-      </w:pPr>
-    </w:p>
-    <w:p>
-      <w:pPr>
-        <w:spacing w:line="240" w:lineRule="auto"/>
-        <w:jc w:val="both"/>
-        <w:rPr>
-          <w:rFonts w:ascii="Times New Roman" w:hAnsi="Times New Roman" w:cs="Times New Roman"/>
-          <w:sz w:val="20"/>
-          <w:szCs w:val="20"/>
-        </w:rPr>
-      </w:pPr>
-      <w:r>
-        <w:rPr>
-          <w:rFonts w:ascii="Times New Roman" w:hAnsi="Times New Roman" w:cs="Times New Roman"/>
-          <w:sz w:val="20"/>
-          <w:szCs w:val="20"/>
-        </w:rPr>
-        <w:t>    pthread_create(&amp;mainThread, NULL, mainThd, (</w:t>
+        <w:t>struct</w:t>
+      </w:r>
+      <w:r>
+        <w:rPr>
+          <w:rFonts w:ascii="Times New Roman" w:hAnsi="Times New Roman" w:cs="Times New Roman"/>
+          <w:sz w:val="20"/>
+          <w:szCs w:val="20"/>
+        </w:rPr>
+        <w:t> args *args_var;</w:t>
+      </w:r>
+    </w:p>
+    <w:p>
+      <w:pPr>
+        <w:spacing w:line="240" w:lineRule="auto"/>
+        <w:jc w:val="both"/>
+        <w:rPr>
+          <w:rFonts w:ascii="Times New Roman" w:hAnsi="Times New Roman" w:cs="Times New Roman"/>
+          <w:sz w:val="20"/>
+          <w:szCs w:val="20"/>
+        </w:rPr>
+      </w:pPr>
+      <w:r>
+        <w:rPr>
+          <w:rFonts w:ascii="Times New Roman" w:hAnsi="Times New Roman" w:cs="Times New Roman"/>
+          <w:sz w:val="20"/>
+          <w:szCs w:val="20"/>
+        </w:rPr>
+        <w:t>    args_var-&gt;msgId = msgId;</w:t>
+      </w:r>
+    </w:p>
+    <w:p>
+      <w:pPr>
+        <w:spacing w:line="240" w:lineRule="auto"/>
+        <w:jc w:val="both"/>
+        <w:rPr>
+          <w:rFonts w:ascii="Times New Roman" w:hAnsi="Times New Roman" w:cs="Times New Roman"/>
+          <w:sz w:val="20"/>
+          <w:szCs w:val="20"/>
+        </w:rPr>
+      </w:pPr>
+    </w:p>
+    <w:p>
+      <w:pPr>
+        <w:spacing w:line="240" w:lineRule="auto"/>
+        <w:jc w:val="both"/>
+        <w:rPr>
+          <w:rFonts w:ascii="Times New Roman" w:hAnsi="Times New Roman" w:cs="Times New Roman"/>
+          <w:sz w:val="20"/>
+          <w:szCs w:val="20"/>
+        </w:rPr>
+      </w:pPr>
+      <w:r>
+        <w:rPr>
+          <w:rFonts w:ascii="Times New Roman" w:hAnsi="Times New Roman" w:cs="Times New Roman"/>
+          <w:sz w:val="20"/>
+          <w:szCs w:val="20"/>
+        </w:rPr>
+        <w:t>    </w:t>
       </w:r>
       <w:r>
         <w:rPr>
@@ -5575,34 +4009,45 @@
           <w:sz w:val="20"/>
           <w:szCs w:val="20"/>
         </w:rPr>
-        <w:t>void</w:t>
-      </w:r>
-      <w:r>
-        <w:rPr>
-          <w:rFonts w:ascii="Times New Roman" w:hAnsi="Times New Roman" w:cs="Times New Roman"/>
-          <w:sz w:val="20"/>
-          <w:szCs w:val="20"/>
-        </w:rPr>
-        <w:t> *)args_var);</w:t>
-      </w:r>
-    </w:p>
-    <w:p>
-      <w:pPr>
-        <w:spacing w:line="240" w:lineRule="auto"/>
-        <w:jc w:val="both"/>
-        <w:rPr>
-          <w:rFonts w:ascii="Times New Roman" w:hAnsi="Times New Roman" w:cs="Times New Roman"/>
-          <w:sz w:val="20"/>
-          <w:szCs w:val="20"/>
-        </w:rPr>
-      </w:pPr>
-      <w:r>
-        <w:rPr>
-          <w:rFonts w:ascii="Times New Roman" w:hAnsi="Times New Roman" w:cs="Times New Roman"/>
-          <w:sz w:val="20"/>
-          <w:szCs w:val="20"/>
-        </w:rPr>
-        <w:t>    pthread_create(&amp;childThread, NULL, childThd, (</w:t>
+        <w:t>pthread_t</w:t>
+      </w:r>
+      <w:r>
+        <w:rPr>
+          <w:rFonts w:ascii="Times New Roman" w:hAnsi="Times New Roman" w:cs="Times New Roman"/>
+          <w:sz w:val="20"/>
+          <w:szCs w:val="20"/>
+        </w:rPr>
+        <w:t> mainThread, childThread;</w:t>
+      </w:r>
+    </w:p>
+    <w:p>
+      <w:pPr>
+        <w:spacing w:line="240" w:lineRule="auto"/>
+        <w:jc w:val="both"/>
+        <w:rPr>
+          <w:rFonts w:ascii="Times New Roman" w:hAnsi="Times New Roman" w:cs="Times New Roman"/>
+          <w:sz w:val="20"/>
+          <w:szCs w:val="20"/>
+        </w:rPr>
+      </w:pPr>
+    </w:p>
+    <w:p>
+      <w:pPr>
+        <w:spacing w:line="240" w:lineRule="auto"/>
+        <w:jc w:val="both"/>
+        <w:rPr>
+          <w:rFonts w:ascii="Times New Roman" w:hAnsi="Times New Roman" w:cs="Times New Roman"/>
+          <w:sz w:val="20"/>
+          <w:szCs w:val="20"/>
+        </w:rPr>
+      </w:pPr>
+      <w:r>
+        <w:rPr>
+          <w:rFonts w:ascii="Times New Roman" w:hAnsi="Times New Roman" w:cs="Times New Roman"/>
+          <w:sz w:val="20"/>
+          <w:szCs w:val="20"/>
+        </w:rPr>
+        <w:t>    pthread_create(&amp;mainThread, NULL, mainThd, (</w:t>
       </w:r>
       <w:r>
         <w:rPr>
@@ -5633,60 +4078,61 @@
           <w:szCs w:val="20"/>
         </w:rPr>
       </w:pPr>
-    </w:p>
-    <w:p>
-      <w:pPr>
-        <w:spacing w:line="240" w:lineRule="auto"/>
-        <w:jc w:val="both"/>
-        <w:rPr>
-          <w:rFonts w:ascii="Times New Roman" w:hAnsi="Times New Roman" w:cs="Times New Roman"/>
-          <w:sz w:val="20"/>
-          <w:szCs w:val="20"/>
-        </w:rPr>
-      </w:pPr>
-      <w:r>
-        <w:rPr>
-          <w:rFonts w:ascii="Times New Roman" w:hAnsi="Times New Roman" w:cs="Times New Roman"/>
-          <w:sz w:val="20"/>
-          <w:szCs w:val="20"/>
-        </w:rPr>
-        <w:t>    </w:t>
-      </w:r>
-      <w:proofErr w:type="spellStart"/>
-      <w:r>
-        <w:rPr>
-          <w:rFonts w:ascii="Times New Roman" w:hAnsi="Times New Roman" w:cs="Times New Roman"/>
-          <w:sz w:val="20"/>
-          <w:szCs w:val="20"/>
-        </w:rPr>
-        <w:t>pthread_join</w:t>
-      </w:r>
-      <w:proofErr w:type="spellEnd"/>
-      <w:r>
-        <w:rPr>
-          <w:rFonts w:ascii="Times New Roman" w:hAnsi="Times New Roman" w:cs="Times New Roman"/>
-          <w:sz w:val="20"/>
-          <w:szCs w:val="20"/>
-        </w:rPr>
-        <w:t>(</w:t>
-      </w:r>
-      <w:proofErr w:type="spellStart"/>
-      <w:r>
-        <w:rPr>
-          <w:rFonts w:ascii="Times New Roman" w:hAnsi="Times New Roman" w:cs="Times New Roman"/>
-          <w:sz w:val="20"/>
-          <w:szCs w:val="20"/>
-        </w:rPr>
-        <w:t>mainThread</w:t>
-      </w:r>
-      <w:proofErr w:type="spellEnd"/>
-      <w:r>
-        <w:rPr>
-          <w:rFonts w:ascii="Times New Roman" w:hAnsi="Times New Roman" w:cs="Times New Roman"/>
-          <w:sz w:val="20"/>
-          <w:szCs w:val="20"/>
-        </w:rPr>
-        <w:t>, NULL);</w:t>
+      <w:r>
+        <w:rPr>
+          <w:rFonts w:ascii="Times New Roman" w:hAnsi="Times New Roman" w:cs="Times New Roman"/>
+          <w:sz w:val="20"/>
+          <w:szCs w:val="20"/>
+        </w:rPr>
+        <w:t>    pthread_create(&amp;childThread, NULL, childThd, (</w:t>
+      </w:r>
+      <w:r>
+        <w:rPr>
+          <w:rFonts w:ascii="Times New Roman" w:hAnsi="Times New Roman" w:cs="Times New Roman"/>
+          <w:i/>
+          <w:iCs/>
+          <w:sz w:val="20"/>
+          <w:szCs w:val="20"/>
+        </w:rPr>
+        <w:t>void</w:t>
+      </w:r>
+      <w:r>
+        <w:rPr>
+          <w:rFonts w:ascii="Times New Roman" w:hAnsi="Times New Roman" w:cs="Times New Roman"/>
+          <w:sz w:val="20"/>
+          <w:szCs w:val="20"/>
+        </w:rPr>
+        <w:t> *)args_var);</w:t>
+      </w:r>
+    </w:p>
+    <w:p>
+      <w:pPr>
+        <w:spacing w:line="240" w:lineRule="auto"/>
+        <w:jc w:val="both"/>
+        <w:rPr>
+          <w:rFonts w:ascii="Times New Roman" w:hAnsi="Times New Roman" w:cs="Times New Roman"/>
+          <w:sz w:val="20"/>
+          <w:szCs w:val="20"/>
+        </w:rPr>
+      </w:pPr>
+    </w:p>
+    <w:p>
+      <w:pPr>
+        <w:spacing w:line="240" w:lineRule="auto"/>
+        <w:jc w:val="both"/>
+        <w:rPr>
+          <w:rFonts w:ascii="Times New Roman" w:hAnsi="Times New Roman" w:cs="Times New Roman"/>
+          <w:sz w:val="20"/>
+          <w:szCs w:val="20"/>
+        </w:rPr>
+      </w:pPr>
+      <w:r>
+        <w:rPr>
+          <w:rFonts w:ascii="Times New Roman" w:hAnsi="Times New Roman" w:cs="Times New Roman"/>
+          <w:sz w:val="20"/>
+          <w:szCs w:val="20"/>
+        </w:rPr>
+        <w:t>    pthread_join(mainThread, NULL);</w:t>
       </w:r>
     </w:p>
     <w:p>
@@ -5716,6 +4162,7 @@
           <w:rFonts w:ascii="Times New Roman" w:hAnsi="Times New Roman" w:cs="Times New Roman"/>
           <w:sz w:val="20"/>
           <w:szCs w:val="20"/>
+          <w:lang w:val="ru-RU"/>
         </w:rPr>
       </w:pPr>
     </w:p>
@@ -5809,34 +4256,23 @@
       <w:pPr>
         <w:spacing w:line="240" w:lineRule="auto"/>
         <w:rPr>
-          <w:rFonts w:ascii="Times New Roman" w:hAnsi="Times New Roman" w:cs="Times New Roman"/>
-          <w:b/>
-          <w:bCs/>
-          <w:sz w:val="20"/>
-          <w:szCs w:val="20"/>
-          <w:lang w:val="ru-RU"/>
-        </w:rPr>
-      </w:pPr>
-      <w:r>
-        <w:rPr>
           <w:rFonts w:ascii="Arial" w:hAnsi="Arial" w:cs="Arial"/>
           <w:color w:val="000000"/>
           <w:sz w:val="20"/>
           <w:szCs w:val="20"/>
           <w:shd w:val="clear" w:color="auto" w:fill="FFFFFF"/>
-          <w:lang w:val="ru-RU"/>
-        </w:rPr>
-        <w:t>33 55 80 98</w:t>
-      </w:r>
+        </w:rPr>
+      </w:pPr>
       <w:r>
         <w:rPr>
           <w:rFonts w:ascii="Arial" w:hAnsi="Arial" w:cs="Arial"/>
           <w:color w:val="000000"/>
           <w:sz w:val="20"/>
           <w:szCs w:val="20"/>
-          <w:lang w:val="ru-RU"/>
-        </w:rPr>
-        <w:br/>
+          <w:shd w:val="clear" w:color="auto" w:fill="FFFFFF"/>
+          <w:lang w:val="ru-RU"/>
+        </w:rPr>
+        <w:t>33 55 80 98</w:t>
       </w:r>
       <w:r>
         <w:rPr>
@@ -5844,10 +4280,9 @@
           <w:color w:val="000000"/>
           <w:sz w:val="20"/>
           <w:szCs w:val="20"/>
-          <w:shd w:val="clear" w:color="auto" w:fill="FFFFFF"/>
-          <w:lang w:val="ru-RU"/>
-        </w:rPr>
-        <w:t>33 55 98 80</w:t>
+          <w:lang w:val="ru-RU"/>
+        </w:rPr>
+        <w:br/>
       </w:r>
       <w:r>
         <w:rPr>
@@ -5855,9 +4290,10 @@
           <w:color w:val="000000"/>
           <w:sz w:val="20"/>
           <w:szCs w:val="20"/>
-          <w:lang w:val="ru-RU"/>
-        </w:rPr>
-        <w:br/>
+          <w:shd w:val="clear" w:color="auto" w:fill="FFFFFF"/>
+          <w:lang w:val="ru-RU"/>
+        </w:rPr>
+        <w:t>33 55 98 80</w:t>
       </w:r>
       <w:r>
         <w:rPr>
@@ -5865,10 +4301,9 @@
           <w:color w:val="000000"/>
           <w:sz w:val="20"/>
           <w:szCs w:val="20"/>
-          <w:shd w:val="clear" w:color="auto" w:fill="FFFFFF"/>
-          <w:lang w:val="ru-RU"/>
-        </w:rPr>
-        <w:t>33 80 55 98</w:t>
+          <w:lang w:val="ru-RU"/>
+        </w:rPr>
+        <w:br/>
       </w:r>
       <w:r>
         <w:rPr>
@@ -5876,9 +4311,10 @@
           <w:color w:val="000000"/>
           <w:sz w:val="20"/>
           <w:szCs w:val="20"/>
-          <w:lang w:val="ru-RU"/>
-        </w:rPr>
-        <w:br/>
+          <w:shd w:val="clear" w:color="auto" w:fill="FFFFFF"/>
+          <w:lang w:val="ru-RU"/>
+        </w:rPr>
+        <w:t>33 80 55 98</w:t>
       </w:r>
       <w:r>
         <w:rPr>
@@ -5886,10 +4322,9 @@
           <w:color w:val="000000"/>
           <w:sz w:val="20"/>
           <w:szCs w:val="20"/>
-          <w:shd w:val="clear" w:color="auto" w:fill="FFFFFF"/>
-          <w:lang w:val="ru-RU"/>
-        </w:rPr>
-        <w:t>33 80 98 55</w:t>
+          <w:lang w:val="ru-RU"/>
+        </w:rPr>
+        <w:br/>
       </w:r>
       <w:r>
         <w:rPr>
@@ -5897,9 +4332,10 @@
           <w:color w:val="000000"/>
           <w:sz w:val="20"/>
           <w:szCs w:val="20"/>
-          <w:lang w:val="ru-RU"/>
-        </w:rPr>
-        <w:br/>
+          <w:shd w:val="clear" w:color="auto" w:fill="FFFFFF"/>
+          <w:lang w:val="ru-RU"/>
+        </w:rPr>
+        <w:t>33 80 98 55</w:t>
       </w:r>
       <w:r>
         <w:rPr>
@@ -5907,10 +4343,9 @@
           <w:color w:val="000000"/>
           <w:sz w:val="20"/>
           <w:szCs w:val="20"/>
-          <w:shd w:val="clear" w:color="auto" w:fill="FFFFFF"/>
-          <w:lang w:val="ru-RU"/>
-        </w:rPr>
-        <w:t>33 98 55 80</w:t>
+          <w:lang w:val="ru-RU"/>
+        </w:rPr>
+        <w:br/>
       </w:r>
       <w:r>
         <w:rPr>
@@ -5918,9 +4353,10 @@
           <w:color w:val="000000"/>
           <w:sz w:val="20"/>
           <w:szCs w:val="20"/>
-          <w:lang w:val="ru-RU"/>
-        </w:rPr>
-        <w:br/>
+          <w:shd w:val="clear" w:color="auto" w:fill="FFFFFF"/>
+          <w:lang w:val="ru-RU"/>
+        </w:rPr>
+        <w:t>33 98 55 80</w:t>
       </w:r>
       <w:r>
         <w:rPr>
@@ -5928,10 +4364,9 @@
           <w:color w:val="000000"/>
           <w:sz w:val="20"/>
           <w:szCs w:val="20"/>
-          <w:shd w:val="clear" w:color="auto" w:fill="FFFFFF"/>
-          <w:lang w:val="ru-RU"/>
-        </w:rPr>
-        <w:t>33 98 80 55</w:t>
+          <w:lang w:val="ru-RU"/>
+        </w:rPr>
+        <w:br/>
       </w:r>
       <w:r>
         <w:rPr>
@@ -5939,9 +4374,10 @@
           <w:color w:val="000000"/>
           <w:sz w:val="20"/>
           <w:szCs w:val="20"/>
-          <w:lang w:val="ru-RU"/>
-        </w:rPr>
-        <w:br/>
+          <w:shd w:val="clear" w:color="auto" w:fill="FFFFFF"/>
+          <w:lang w:val="ru-RU"/>
+        </w:rPr>
+        <w:t>33 98 80 55</w:t>
       </w:r>
       <w:r>
         <w:rPr>
@@ -5949,10 +4385,9 @@
           <w:color w:val="000000"/>
           <w:sz w:val="20"/>
           <w:szCs w:val="20"/>
-          <w:shd w:val="clear" w:color="auto" w:fill="FFFFFF"/>
-          <w:lang w:val="ru-RU"/>
-        </w:rPr>
-        <w:t>55 33 80 98</w:t>
+          <w:lang w:val="ru-RU"/>
+        </w:rPr>
+        <w:br/>
       </w:r>
       <w:r>
         <w:rPr>
@@ -5960,9 +4395,10 @@
           <w:color w:val="000000"/>
           <w:sz w:val="20"/>
           <w:szCs w:val="20"/>
-          <w:lang w:val="ru-RU"/>
-        </w:rPr>
-        <w:br/>
+          <w:shd w:val="clear" w:color="auto" w:fill="FFFFFF"/>
+          <w:lang w:val="ru-RU"/>
+        </w:rPr>
+        <w:t>55 33 80 98</w:t>
       </w:r>
       <w:r>
         <w:rPr>
@@ -5970,10 +4406,9 @@
           <w:color w:val="000000"/>
           <w:sz w:val="20"/>
           <w:szCs w:val="20"/>
-          <w:shd w:val="clear" w:color="auto" w:fill="FFFFFF"/>
-          <w:lang w:val="ru-RU"/>
-        </w:rPr>
-        <w:t>55 33 98 80</w:t>
+          <w:lang w:val="ru-RU"/>
+        </w:rPr>
+        <w:br/>
       </w:r>
       <w:r>
         <w:rPr>
@@ -5981,9 +4416,10 @@
           <w:color w:val="000000"/>
           <w:sz w:val="20"/>
           <w:szCs w:val="20"/>
-          <w:lang w:val="ru-RU"/>
-        </w:rPr>
-        <w:br/>
+          <w:shd w:val="clear" w:color="auto" w:fill="FFFFFF"/>
+          <w:lang w:val="ru-RU"/>
+        </w:rPr>
+        <w:t>55 33 98 80</w:t>
       </w:r>
       <w:r>
         <w:rPr>
@@ -5991,10 +4427,9 @@
           <w:color w:val="000000"/>
           <w:sz w:val="20"/>
           <w:szCs w:val="20"/>
-          <w:shd w:val="clear" w:color="auto" w:fill="FFFFFF"/>
-          <w:lang w:val="ru-RU"/>
-        </w:rPr>
-        <w:t>55 80 33 98</w:t>
+          <w:lang w:val="ru-RU"/>
+        </w:rPr>
+        <w:br/>
       </w:r>
       <w:r>
         <w:rPr>
@@ -6002,9 +4437,10 @@
           <w:color w:val="000000"/>
           <w:sz w:val="20"/>
           <w:szCs w:val="20"/>
-          <w:lang w:val="ru-RU"/>
-        </w:rPr>
-        <w:br/>
+          <w:shd w:val="clear" w:color="auto" w:fill="FFFFFF"/>
+          <w:lang w:val="ru-RU"/>
+        </w:rPr>
+        <w:t>55 80 33 98</w:t>
       </w:r>
       <w:r>
         <w:rPr>
@@ -6012,10 +4448,9 @@
           <w:color w:val="000000"/>
           <w:sz w:val="20"/>
           <w:szCs w:val="20"/>
-          <w:shd w:val="clear" w:color="auto" w:fill="FFFFFF"/>
-          <w:lang w:val="ru-RU"/>
-        </w:rPr>
-        <w:t>55 80 98 33</w:t>
+          <w:lang w:val="ru-RU"/>
+        </w:rPr>
+        <w:br/>
       </w:r>
       <w:r>
         <w:rPr>
@@ -6023,9 +4458,10 @@
           <w:color w:val="000000"/>
           <w:sz w:val="20"/>
           <w:szCs w:val="20"/>
-          <w:lang w:val="ru-RU"/>
-        </w:rPr>
-        <w:br/>
+          <w:shd w:val="clear" w:color="auto" w:fill="FFFFFF"/>
+          <w:lang w:val="ru-RU"/>
+        </w:rPr>
+        <w:t>55 80 98 33</w:t>
       </w:r>
       <w:r>
         <w:rPr>
@@ -6033,10 +4469,9 @@
           <w:color w:val="000000"/>
           <w:sz w:val="20"/>
           <w:szCs w:val="20"/>
-          <w:shd w:val="clear" w:color="auto" w:fill="FFFFFF"/>
-          <w:lang w:val="ru-RU"/>
-        </w:rPr>
-        <w:t>55 98 33 80</w:t>
+          <w:lang w:val="ru-RU"/>
+        </w:rPr>
+        <w:br/>
       </w:r>
       <w:r>
         <w:rPr>
@@ -6044,9 +4479,10 @@
           <w:color w:val="000000"/>
           <w:sz w:val="20"/>
           <w:szCs w:val="20"/>
-          <w:lang w:val="ru-RU"/>
-        </w:rPr>
-        <w:br/>
+          <w:shd w:val="clear" w:color="auto" w:fill="FFFFFF"/>
+          <w:lang w:val="ru-RU"/>
+        </w:rPr>
+        <w:t>55 98 33 80</w:t>
       </w:r>
       <w:r>
         <w:rPr>
@@ -6054,10 +4490,9 @@
           <w:color w:val="000000"/>
           <w:sz w:val="20"/>
           <w:szCs w:val="20"/>
-          <w:shd w:val="clear" w:color="auto" w:fill="FFFFFF"/>
-          <w:lang w:val="ru-RU"/>
-        </w:rPr>
-        <w:t>55 98 80 33</w:t>
+          <w:lang w:val="ru-RU"/>
+        </w:rPr>
+        <w:br/>
       </w:r>
       <w:r>
         <w:rPr>
@@ -6065,9 +4500,10 @@
           <w:color w:val="000000"/>
           <w:sz w:val="20"/>
           <w:szCs w:val="20"/>
-          <w:lang w:val="ru-RU"/>
-        </w:rPr>
-        <w:br/>
+          <w:shd w:val="clear" w:color="auto" w:fill="FFFFFF"/>
+          <w:lang w:val="ru-RU"/>
+        </w:rPr>
+        <w:t>55 98 80 33</w:t>
       </w:r>
       <w:r>
         <w:rPr>
@@ -6075,10 +4511,9 @@
           <w:color w:val="000000"/>
           <w:sz w:val="20"/>
           <w:szCs w:val="20"/>
-          <w:shd w:val="clear" w:color="auto" w:fill="FFFFFF"/>
-          <w:lang w:val="ru-RU"/>
-        </w:rPr>
-        <w:t>80 33 55 98</w:t>
+          <w:lang w:val="ru-RU"/>
+        </w:rPr>
+        <w:br/>
       </w:r>
       <w:r>
         <w:rPr>
@@ -6086,9 +4521,10 @@
           <w:color w:val="000000"/>
           <w:sz w:val="20"/>
           <w:szCs w:val="20"/>
-          <w:lang w:val="ru-RU"/>
-        </w:rPr>
-        <w:br/>
+          <w:shd w:val="clear" w:color="auto" w:fill="FFFFFF"/>
+          <w:lang w:val="ru-RU"/>
+        </w:rPr>
+        <w:t>80 33 55 98</w:t>
       </w:r>
       <w:r>
         <w:rPr>
@@ -6096,10 +4532,9 @@
           <w:color w:val="000000"/>
           <w:sz w:val="20"/>
           <w:szCs w:val="20"/>
-          <w:shd w:val="clear" w:color="auto" w:fill="FFFFFF"/>
-          <w:lang w:val="ru-RU"/>
-        </w:rPr>
-        <w:t>80 33 98 55</w:t>
+          <w:lang w:val="ru-RU"/>
+        </w:rPr>
+        <w:br/>
       </w:r>
       <w:r>
         <w:rPr>
@@ -6107,9 +4542,10 @@
           <w:color w:val="000000"/>
           <w:sz w:val="20"/>
           <w:szCs w:val="20"/>
-          <w:lang w:val="ru-RU"/>
-        </w:rPr>
-        <w:br/>
+          <w:shd w:val="clear" w:color="auto" w:fill="FFFFFF"/>
+          <w:lang w:val="ru-RU"/>
+        </w:rPr>
+        <w:t>80 33 98 55</w:t>
       </w:r>
       <w:r>
         <w:rPr>
@@ -6117,10 +4553,9 @@
           <w:color w:val="000000"/>
           <w:sz w:val="20"/>
           <w:szCs w:val="20"/>
-          <w:shd w:val="clear" w:color="auto" w:fill="FFFFFF"/>
-          <w:lang w:val="ru-RU"/>
-        </w:rPr>
-        <w:t>80 55 33 98</w:t>
+          <w:lang w:val="ru-RU"/>
+        </w:rPr>
+        <w:br/>
       </w:r>
       <w:r>
         <w:rPr>
@@ -6128,9 +4563,10 @@
           <w:color w:val="000000"/>
           <w:sz w:val="20"/>
           <w:szCs w:val="20"/>
-          <w:lang w:val="ru-RU"/>
-        </w:rPr>
-        <w:br/>
+          <w:shd w:val="clear" w:color="auto" w:fill="FFFFFF"/>
+          <w:lang w:val="ru-RU"/>
+        </w:rPr>
+        <w:t>80 55 33 98</w:t>
       </w:r>
       <w:r>
         <w:rPr>
@@ -6138,10 +4574,9 @@
           <w:color w:val="000000"/>
           <w:sz w:val="20"/>
           <w:szCs w:val="20"/>
-          <w:shd w:val="clear" w:color="auto" w:fill="FFFFFF"/>
-          <w:lang w:val="ru-RU"/>
-        </w:rPr>
-        <w:t>80 55 98 33</w:t>
+          <w:lang w:val="ru-RU"/>
+        </w:rPr>
+        <w:br/>
       </w:r>
       <w:r>
         <w:rPr>
@@ -6149,9 +4584,10 @@
           <w:color w:val="000000"/>
           <w:sz w:val="20"/>
           <w:szCs w:val="20"/>
-          <w:lang w:val="ru-RU"/>
-        </w:rPr>
-        <w:br/>
+          <w:shd w:val="clear" w:color="auto" w:fill="FFFFFF"/>
+          <w:lang w:val="ru-RU"/>
+        </w:rPr>
+        <w:t>80 55 98 33</w:t>
       </w:r>
       <w:r>
         <w:rPr>
@@ -6159,10 +4595,9 @@
           <w:color w:val="000000"/>
           <w:sz w:val="20"/>
           <w:szCs w:val="20"/>
-          <w:shd w:val="clear" w:color="auto" w:fill="FFFFFF"/>
-          <w:lang w:val="ru-RU"/>
-        </w:rPr>
-        <w:t>80 98 33 55</w:t>
+          <w:lang w:val="ru-RU"/>
+        </w:rPr>
+        <w:br/>
       </w:r>
       <w:r>
         <w:rPr>
@@ -6170,9 +4605,10 @@
           <w:color w:val="000000"/>
           <w:sz w:val="20"/>
           <w:szCs w:val="20"/>
-          <w:lang w:val="ru-RU"/>
-        </w:rPr>
-        <w:br/>
+          <w:shd w:val="clear" w:color="auto" w:fill="FFFFFF"/>
+          <w:lang w:val="ru-RU"/>
+        </w:rPr>
+        <w:t>80 98 33 55</w:t>
       </w:r>
       <w:r>
         <w:rPr>
@@ -6180,10 +4616,9 @@
           <w:color w:val="000000"/>
           <w:sz w:val="20"/>
           <w:szCs w:val="20"/>
-          <w:shd w:val="clear" w:color="auto" w:fill="FFFFFF"/>
-          <w:lang w:val="ru-RU"/>
-        </w:rPr>
-        <w:t>80 98 55 33</w:t>
+          <w:lang w:val="ru-RU"/>
+        </w:rPr>
+        <w:br/>
       </w:r>
       <w:r>
         <w:rPr>
@@ -6191,9 +4626,10 @@
           <w:color w:val="000000"/>
           <w:sz w:val="20"/>
           <w:szCs w:val="20"/>
-          <w:lang w:val="ru-RU"/>
-        </w:rPr>
-        <w:br/>
+          <w:shd w:val="clear" w:color="auto" w:fill="FFFFFF"/>
+          <w:lang w:val="ru-RU"/>
+        </w:rPr>
+        <w:t>80 98 55 33</w:t>
       </w:r>
       <w:r>
         <w:rPr>
@@ -6201,10 +4637,9 @@
           <w:color w:val="000000"/>
           <w:sz w:val="20"/>
           <w:szCs w:val="20"/>
-          <w:shd w:val="clear" w:color="auto" w:fill="FFFFFF"/>
-          <w:lang w:val="ru-RU"/>
-        </w:rPr>
-        <w:t>98 33 55 80</w:t>
+          <w:lang w:val="ru-RU"/>
+        </w:rPr>
+        <w:br/>
       </w:r>
       <w:r>
         <w:rPr>
@@ -6212,9 +4647,10 @@
           <w:color w:val="000000"/>
           <w:sz w:val="20"/>
           <w:szCs w:val="20"/>
-          <w:lang w:val="ru-RU"/>
-        </w:rPr>
-        <w:br/>
+          <w:shd w:val="clear" w:color="auto" w:fill="FFFFFF"/>
+          <w:lang w:val="ru-RU"/>
+        </w:rPr>
+        <w:t>98 33 55 80</w:t>
       </w:r>
       <w:r>
         <w:rPr>
@@ -6222,10 +4658,9 @@
           <w:color w:val="000000"/>
           <w:sz w:val="20"/>
           <w:szCs w:val="20"/>
-          <w:shd w:val="clear" w:color="auto" w:fill="FFFFFF"/>
-          <w:lang w:val="ru-RU"/>
-        </w:rPr>
-        <w:t>98 33 80 55</w:t>
+          <w:lang w:val="ru-RU"/>
+        </w:rPr>
+        <w:br/>
       </w:r>
       <w:r>
         <w:rPr>
@@ -6233,9 +4668,10 @@
           <w:color w:val="000000"/>
           <w:sz w:val="20"/>
           <w:szCs w:val="20"/>
-          <w:lang w:val="ru-RU"/>
-        </w:rPr>
-        <w:br/>
+          <w:shd w:val="clear" w:color="auto" w:fill="FFFFFF"/>
+          <w:lang w:val="ru-RU"/>
+        </w:rPr>
+        <w:t>98 33 80 55</w:t>
       </w:r>
       <w:r>
         <w:rPr>
@@ -6243,10 +4679,9 @@
           <w:color w:val="000000"/>
           <w:sz w:val="20"/>
           <w:szCs w:val="20"/>
-          <w:shd w:val="clear" w:color="auto" w:fill="FFFFFF"/>
-          <w:lang w:val="ru-RU"/>
-        </w:rPr>
-        <w:t>98 55 33 80</w:t>
+          <w:lang w:val="ru-RU"/>
+        </w:rPr>
+        <w:br/>
       </w:r>
       <w:r>
         <w:rPr>
@@ -6254,9 +4689,10 @@
           <w:color w:val="000000"/>
           <w:sz w:val="20"/>
           <w:szCs w:val="20"/>
-          <w:lang w:val="ru-RU"/>
-        </w:rPr>
-        <w:br/>
+          <w:shd w:val="clear" w:color="auto" w:fill="FFFFFF"/>
+          <w:lang w:val="ru-RU"/>
+        </w:rPr>
+        <w:t>98 55 33 80</w:t>
       </w:r>
       <w:r>
         <w:rPr>
@@ -6264,10 +4700,9 @@
           <w:color w:val="000000"/>
           <w:sz w:val="20"/>
           <w:szCs w:val="20"/>
-          <w:shd w:val="clear" w:color="auto" w:fill="FFFFFF"/>
-          <w:lang w:val="ru-RU"/>
-        </w:rPr>
-        <w:t>98 55 80 33</w:t>
+          <w:lang w:val="ru-RU"/>
+        </w:rPr>
+        <w:br/>
       </w:r>
       <w:r>
         <w:rPr>
@@ -6275,9 +4710,10 @@
           <w:color w:val="000000"/>
           <w:sz w:val="20"/>
           <w:szCs w:val="20"/>
-          <w:lang w:val="ru-RU"/>
-        </w:rPr>
-        <w:br/>
+          <w:shd w:val="clear" w:color="auto" w:fill="FFFFFF"/>
+          <w:lang w:val="ru-RU"/>
+        </w:rPr>
+        <w:t>98 55 80 33</w:t>
       </w:r>
       <w:r>
         <w:rPr>
@@ -6285,10 +4721,9 @@
           <w:color w:val="000000"/>
           <w:sz w:val="20"/>
           <w:szCs w:val="20"/>
-          <w:shd w:val="clear" w:color="auto" w:fill="FFFFFF"/>
-          <w:lang w:val="ru-RU"/>
-        </w:rPr>
-        <w:t>98 80 33 55</w:t>
+          <w:lang w:val="ru-RU"/>
+        </w:rPr>
+        <w:br/>
       </w:r>
       <w:r>
         <w:rPr>
@@ -6296,9 +4731,10 @@
           <w:color w:val="000000"/>
           <w:sz w:val="20"/>
           <w:szCs w:val="20"/>
-          <w:lang w:val="ru-RU"/>
-        </w:rPr>
-        <w:br/>
+          <w:shd w:val="clear" w:color="auto" w:fill="FFFFFF"/>
+          <w:lang w:val="ru-RU"/>
+        </w:rPr>
+        <w:t>98 80 33 55</w:t>
       </w:r>
       <w:r>
         <w:rPr>
@@ -6306,10 +4742,40 @@
           <w:color w:val="000000"/>
           <w:sz w:val="20"/>
           <w:szCs w:val="20"/>
+          <w:lang w:val="ru-RU"/>
+        </w:rPr>
+        <w:br/>
+      </w:r>
+      <w:r>
+        <w:rPr>
+          <w:rFonts w:ascii="Arial" w:hAnsi="Arial" w:cs="Arial"/>
+          <w:color w:val="000000"/>
+          <w:sz w:val="20"/>
+          <w:szCs w:val="20"/>
           <w:shd w:val="clear" w:color="auto" w:fill="FFFFFF"/>
           <w:lang w:val="ru-RU"/>
         </w:rPr>
         <w:t>98 80 55 33</w:t>
+      </w:r>
+      <w:r>
+        <w:rPr>
+          <w:rFonts w:ascii="Arial" w:hAnsi="Arial" w:cs="Arial"/>
+          <w:color w:val="000000"/>
+          <w:sz w:val="20"/>
+          <w:szCs w:val="20"/>
+          <w:lang w:val="ru-RU"/>
+        </w:rPr>
+        <w:br/>
+      </w:r>
+      <w:r>
+        <w:rPr>
+          <w:rFonts w:ascii="Arial" w:hAnsi="Arial" w:cs="Arial"/>
+          <w:color w:val="000000"/>
+          <w:sz w:val="20"/>
+          <w:szCs w:val="20"/>
+          <w:shd w:val="clear" w:color="auto" w:fill="FFFFFF"/>
+        </w:rPr>
+        <w:t>Permutations count: 24</w:t>
       </w:r>
     </w:p>
     <w:p>

</xml_diff>